<commit_message>
random forest guided example
</commit_message>
<xml_diff>
--- a/bootcamp cheat sheet.docx
+++ b/bootcamp cheat sheet.docx
@@ -469,8 +469,6 @@
           <w:szCs w:val="40"/>
         </w:rPr>
       </w:pPr>
-      <w:bookmarkStart w:id="0" w:name="_GoBack"/>
-      <w:bookmarkEnd w:id="0"/>
       <w:r>
         <w:rPr>
           <w:b/>
@@ -2786,17 +2784,2044 @@
       <w:r>
         <w:t xml:space="preserve">The best technique is probably to try multiple models and use your validation techniques to see which is best. </w:t>
       </w:r>
+      <w:r>
+        <w:t>K-fold</w:t>
+      </w:r>
+      <w:r>
+        <w:t xml:space="preserve"> cross validation is a great way to see how your KNN model is performing</w:t>
+      </w:r>
+    </w:p>
+    <w:p/>
+    <w:p>
+      <w:pPr>
+        <w:rPr>
+          <w:b/>
+          <w:bCs/>
+          <w:sz w:val="46"/>
+          <w:szCs w:val="46"/>
+        </w:rPr>
+      </w:pPr>
+      <w:r>
+        <w:rPr>
+          <w:b/>
+          <w:bCs/>
+          <w:sz w:val="46"/>
+          <w:szCs w:val="46"/>
+        </w:rPr>
+        <w:t>Decision trees</w:t>
+      </w:r>
+    </w:p>
+    <w:p>
+      <w:pPr>
+        <w:rPr>
+          <w:b/>
+          <w:bCs/>
+        </w:rPr>
+      </w:pPr>
+      <w:r>
+        <w:t xml:space="preserve">Every question, or branching point is called a </w:t>
+      </w:r>
+      <w:r>
+        <w:rPr>
+          <w:b/>
+          <w:bCs/>
+        </w:rPr>
+        <w:t>node</w:t>
+      </w:r>
+      <w:r>
+        <w:t>.</w:t>
+      </w:r>
+      <w:r>
+        <w:br/>
+        <w:t xml:space="preserve">A question inside a node is called a </w:t>
+      </w:r>
+      <w:r>
+        <w:rPr>
+          <w:b/>
+          <w:bCs/>
+        </w:rPr>
+        <w:t>rule</w:t>
+      </w:r>
+      <w:r>
+        <w:t>.</w:t>
+      </w:r>
+      <w:r>
+        <w:br/>
+        <w:t xml:space="preserve">A link between nodes is called a </w:t>
+      </w:r>
+      <w:r>
+        <w:rPr>
+          <w:b/>
+          <w:bCs/>
+        </w:rPr>
+        <w:t xml:space="preserve">branch </w:t>
+      </w:r>
+      <w:r>
+        <w:t>or</w:t>
+      </w:r>
+      <w:r>
+        <w:rPr>
+          <w:b/>
+          <w:bCs/>
+        </w:rPr>
+        <w:t xml:space="preserve"> </w:t>
+      </w:r>
+      <w:r>
+        <w:t>a</w:t>
+      </w:r>
+      <w:r>
+        <w:rPr>
+          <w:b/>
+          <w:bCs/>
+        </w:rPr>
+        <w:t xml:space="preserve"> path</w:t>
+      </w:r>
+      <w:r>
+        <w:t>.</w:t>
+      </w:r>
+      <w:r>
+        <w:br/>
+        <w:t xml:space="preserve">When using decision trees, </w:t>
+      </w:r>
+      <w:r>
+        <w:rPr>
+          <w:b/>
+          <w:bCs/>
+        </w:rPr>
+        <w:t>do not set the random seed</w:t>
+      </w:r>
+      <w:r>
+        <w:rPr>
+          <w:b/>
+          <w:bCs/>
+        </w:rPr>
+        <w:t>;</w:t>
+      </w:r>
+      <w:r>
+        <w:rPr>
+          <w:b/>
+          <w:bCs/>
+        </w:rPr>
+        <w:t xml:space="preserve"> </w:t>
+      </w:r>
+      <w:r>
+        <w:t xml:space="preserve">decision trees </w:t>
+      </w:r>
+      <w:r>
+        <w:rPr>
+          <w:i/>
+          <w:iCs/>
+        </w:rPr>
+        <w:t>depends</w:t>
+      </w:r>
+      <w:r>
+        <w:t xml:space="preserve"> on random data splits.</w:t>
+      </w:r>
+      <w:r>
+        <w:br/>
+        <w:t xml:space="preserve">Can be used for </w:t>
+      </w:r>
+      <w:r>
+        <w:rPr>
+          <w:b/>
+          <w:bCs/>
+        </w:rPr>
+        <w:t xml:space="preserve">classification </w:t>
+      </w:r>
+      <w:r>
+        <w:t xml:space="preserve">and </w:t>
+      </w:r>
+      <w:r>
+        <w:rPr>
+          <w:b/>
+          <w:bCs/>
+        </w:rPr>
+        <w:t>regression.</w:t>
+      </w:r>
+    </w:p>
+    <w:p>
+      <w:pPr>
+        <w:rPr>
+          <w:b/>
+          <w:bCs/>
+          <w:sz w:val="36"/>
+          <w:szCs w:val="36"/>
+        </w:rPr>
+      </w:pPr>
+      <w:r>
+        <w:rPr>
+          <w:b/>
+          <w:bCs/>
+          <w:sz w:val="36"/>
+          <w:szCs w:val="36"/>
+        </w:rPr>
+        <w:tab/>
+        <w:t>Entropy</w:t>
+      </w:r>
+      <w:r>
+        <w:rPr>
+          <w:b/>
+          <w:bCs/>
+          <w:sz w:val="36"/>
+          <w:szCs w:val="36"/>
+        </w:rPr>
+        <w:t xml:space="preserve"> Intro</w:t>
+      </w:r>
+    </w:p>
+    <w:p>
+      <w:pPr>
+        <w:rPr>
+          <w:b/>
+          <w:bCs/>
+          <w:sz w:val="36"/>
+          <w:szCs w:val="36"/>
+        </w:rPr>
+      </w:pPr>
+      <w:r>
+        <w:rPr>
+          <w:b/>
+          <w:bCs/>
+          <w:sz w:val="36"/>
+          <w:szCs w:val="36"/>
+        </w:rPr>
+        <w:tab/>
+      </w:r>
+      <w:r>
+        <w:rPr>
+          <w:b/>
+          <w:bCs/>
+          <w:sz w:val="36"/>
+          <w:szCs w:val="36"/>
+        </w:rPr>
+        <w:tab/>
+      </w:r>
+      <w:r>
+        <w:rPr>
+          <w:b/>
+          <w:bCs/>
+          <w:sz w:val="36"/>
+          <w:szCs w:val="36"/>
+        </w:rPr>
+        <w:tab/>
+      </w:r>
+      <w:r>
+        <w:rPr>
+          <w:noProof/>
+        </w:rPr>
+        <w:drawing>
+          <wp:inline distT="0" distB="0" distL="0" distR="0" wp14:anchorId="5E444BEA" wp14:editId="7FBED3ED">
+            <wp:extent cx="1851079" cy="560070"/>
+            <wp:effectExtent l="0" t="0" r="0" b="0"/>
+            <wp:docPr id="10" name="Picture 10"/>
+            <wp:cNvGraphicFramePr>
+              <a:graphicFrameLocks xmlns:a="http://schemas.openxmlformats.org/drawingml/2006/main" noChangeAspect="1"/>
+            </wp:cNvGraphicFramePr>
+            <a:graphic xmlns:a="http://schemas.openxmlformats.org/drawingml/2006/main">
+              <a:graphicData uri="http://schemas.openxmlformats.org/drawingml/2006/picture">
+                <pic:pic xmlns:pic="http://schemas.openxmlformats.org/drawingml/2006/picture">
+                  <pic:nvPicPr>
+                    <pic:cNvPr id="1" name=""/>
+                    <pic:cNvPicPr/>
+                  </pic:nvPicPr>
+                  <pic:blipFill>
+                    <a:blip r:embed="rId14"/>
+                    <a:stretch>
+                      <a:fillRect/>
+                    </a:stretch>
+                  </pic:blipFill>
+                  <pic:spPr>
+                    <a:xfrm>
+                      <a:off x="0" y="0"/>
+                      <a:ext cx="1902542" cy="575641"/>
+                    </a:xfrm>
+                    <a:prstGeom prst="rect">
+                      <a:avLst/>
+                    </a:prstGeom>
+                  </pic:spPr>
+                </pic:pic>
+              </a:graphicData>
+            </a:graphic>
+          </wp:inline>
+        </w:drawing>
+      </w:r>
+    </w:p>
+    <w:p>
+      <w:pPr>
+        <w:pStyle w:val="ListParagraph"/>
+        <w:numPr>
+          <w:ilvl w:val="0"/>
+          <w:numId w:val="8"/>
+        </w:numPr>
+      </w:pPr>
+      <w:r>
+        <w:t xml:space="preserve">This equation corresponds to the weighted sum of log base two of the probabilities of all outcomes. </w:t>
+      </w:r>
+    </w:p>
+    <w:p>
+      <w:pPr>
+        <w:pStyle w:val="ListParagraph"/>
+        <w:numPr>
+          <w:ilvl w:val="0"/>
+          <w:numId w:val="8"/>
+        </w:numPr>
+      </w:pPr>
+      <w:r>
+        <w:t xml:space="preserve">The important thing to take away here is that this is a measure of uncertainty in the outcome. </w:t>
+      </w:r>
+    </w:p>
+    <w:p>
+      <w:pPr>
+        <w:pStyle w:val="ListParagraph"/>
+        <w:numPr>
+          <w:ilvl w:val="0"/>
+          <w:numId w:val="8"/>
+        </w:numPr>
+      </w:pPr>
+      <w:r>
+        <w:t>As we limit the possible number of outcomes and become more confident in the outcome, the entropy decreases.</w:t>
+      </w:r>
+    </w:p>
+    <w:p>
+      <w:pPr>
+        <w:pStyle w:val="ListParagraph"/>
+        <w:numPr>
+          <w:ilvl w:val="0"/>
+          <w:numId w:val="8"/>
+        </w:numPr>
+      </w:pPr>
+      <w:r>
+        <w:t>An area of the tree with only one possible outcome has zero entropy because there is no uncertainty.</w:t>
+      </w:r>
+    </w:p>
+    <w:p>
+      <w:pPr>
+        <w:pStyle w:val="ListParagraph"/>
+        <w:numPr>
+          <w:ilvl w:val="0"/>
+          <w:numId w:val="8"/>
+        </w:numPr>
+        <w:rPr>
+          <w:b/>
+          <w:bCs/>
+          <w:i/>
+          <w:iCs/>
+        </w:rPr>
+      </w:pPr>
+      <w:r>
+        <w:t xml:space="preserve">We can then use entropy to measure the information gain, defined as the </w:t>
+      </w:r>
+      <w:r>
+        <w:rPr>
+          <w:b/>
+          <w:bCs/>
+          <w:i/>
+          <w:iCs/>
+        </w:rPr>
+        <w:t>change in entropy from the original state to the weighted potential outcomes of the following state.</w:t>
+      </w:r>
+    </w:p>
+    <w:p>
+      <w:pPr>
+        <w:rPr>
+          <w:b/>
+          <w:bCs/>
+          <w:i/>
+          <w:iCs/>
+        </w:rPr>
+      </w:pPr>
+    </w:p>
+    <w:p>
+      <w:pPr>
+        <w:rPr>
+          <w:b/>
+          <w:bCs/>
+        </w:rPr>
+      </w:pPr>
+      <w:r>
+        <w:rPr>
+          <w:b/>
+          <w:bCs/>
+        </w:rPr>
+        <w:t>Downsides</w:t>
+      </w:r>
+      <w:r>
+        <w:rPr>
+          <w:b/>
+          <w:bCs/>
+        </w:rPr>
+        <w:t xml:space="preserve"> of Decision Trees</w:t>
+      </w:r>
+    </w:p>
+    <w:p>
+      <w:pPr>
+        <w:pStyle w:val="ListParagraph"/>
+        <w:numPr>
+          <w:ilvl w:val="0"/>
+          <w:numId w:val="9"/>
+        </w:numPr>
+      </w:pPr>
+      <w:r>
+        <w:t>T</w:t>
+      </w:r>
+      <w:r>
+        <w:t xml:space="preserve">here is a randomness to their generation, which can lead to variance in estimates. </w:t>
+      </w:r>
+    </w:p>
+    <w:p>
+      <w:pPr>
+        <w:pStyle w:val="ListParagraph"/>
+        <w:numPr>
+          <w:ilvl w:val="0"/>
+          <w:numId w:val="9"/>
+        </w:numPr>
+      </w:pPr>
+      <w:r>
+        <w:t>I</w:t>
+      </w:r>
+      <w:r>
+        <w:t>t doesn't build the same way every time.</w:t>
+      </w:r>
+    </w:p>
+    <w:p>
+      <w:pPr>
+        <w:pStyle w:val="ListParagraph"/>
+        <w:numPr>
+          <w:ilvl w:val="0"/>
+          <w:numId w:val="9"/>
+        </w:numPr>
+      </w:pPr>
+      <w:r>
+        <w:t>T</w:t>
+      </w:r>
+      <w:r>
+        <w:t xml:space="preserve">hey are incredibly prone to </w:t>
+      </w:r>
+      <w:r>
+        <w:rPr>
+          <w:b/>
+          <w:bCs/>
+        </w:rPr>
+        <w:t>overfitting</w:t>
+      </w:r>
+      <w:r>
+        <w:t>,</w:t>
+      </w:r>
+      <w:r>
+        <w:t xml:space="preserve"> </w:t>
+      </w:r>
+      <w:r>
+        <w:t>p</w:t>
+      </w:r>
+      <w:r>
+        <w:t xml:space="preserve">articularly if you allow them to grow too deep or complex. </w:t>
+      </w:r>
+    </w:p>
+    <w:p>
+      <w:pPr>
+        <w:pStyle w:val="ListParagraph"/>
+        <w:numPr>
+          <w:ilvl w:val="0"/>
+          <w:numId w:val="9"/>
+        </w:numPr>
+      </w:pPr>
+      <w:r>
+        <w:t>B</w:t>
+      </w:r>
+      <w:r>
+        <w:t xml:space="preserve">ecause they are working from information gain, they are biased towards the dominant class, so </w:t>
+      </w:r>
+      <w:r>
+        <w:rPr>
+          <w:b/>
+          <w:bCs/>
+        </w:rPr>
+        <w:t>balanced data is needed</w:t>
+      </w:r>
+      <w:r>
+        <w:t>.</w:t>
+      </w:r>
+    </w:p>
+    <w:p>
+      <w:pPr>
+        <w:rPr>
+          <w:b/>
+          <w:bCs/>
+          <w:sz w:val="46"/>
+          <w:szCs w:val="46"/>
+        </w:rPr>
+      </w:pPr>
+      <w:r>
+        <w:br/>
+      </w:r>
+      <w:r>
+        <w:rPr>
+          <w:b/>
+          <w:bCs/>
+          <w:sz w:val="46"/>
+          <w:szCs w:val="46"/>
+        </w:rPr>
+        <w:t xml:space="preserve">The </w:t>
+      </w:r>
+      <w:r>
+        <w:rPr>
+          <w:b/>
+          <w:bCs/>
+          <w:sz w:val="46"/>
+          <w:szCs w:val="46"/>
+        </w:rPr>
+        <w:t>ID</w:t>
+      </w:r>
+      <w:r>
+        <w:rPr>
+          <w:b/>
+          <w:bCs/>
+          <w:sz w:val="46"/>
+          <w:szCs w:val="46"/>
+        </w:rPr>
+        <w:t>3 algorithm</w:t>
+      </w:r>
+      <w:r>
+        <w:rPr>
+          <w:b/>
+          <w:bCs/>
+          <w:sz w:val="46"/>
+          <w:szCs w:val="46"/>
+        </w:rPr>
+        <w:t xml:space="preserve"> – Iterative Dichotomizer 3</w:t>
+      </w:r>
+    </w:p>
+    <w:p>
+      <w:r>
+        <w:t>G</w:t>
+      </w:r>
+      <w:r>
+        <w:t>oes through every feature to find the most valuable attribute and then splits based on it. It moves further and further down the tree until it either has a pure class or has met a terminating condition.</w:t>
+      </w:r>
+    </w:p>
+    <w:p>
+      <w:r>
+        <w:t>Requirements:</w:t>
+      </w:r>
+    </w:p>
+    <w:p>
+      <w:pPr>
+        <w:pStyle w:val="ListParagraph"/>
+        <w:numPr>
+          <w:ilvl w:val="0"/>
+          <w:numId w:val="10"/>
+        </w:numPr>
+      </w:pPr>
+      <w:r>
+        <w:t>Binary outcome (binary classifier).</w:t>
+      </w:r>
+    </w:p>
+    <w:p>
+      <w:pPr>
+        <w:pStyle w:val="ListParagraph"/>
+        <w:numPr>
+          <w:ilvl w:val="0"/>
+          <w:numId w:val="10"/>
+        </w:numPr>
+      </w:pPr>
+      <w:r>
+        <w:t>Categorical attributes; countable and known.</w:t>
+      </w:r>
+    </w:p>
+    <w:p>
+      <w:pPr>
+        <w:ind w:left="720"/>
+      </w:pPr>
+      <w:r>
+        <w:rPr>
+          <w:b/>
+          <w:bCs/>
+          <w:sz w:val="36"/>
+          <w:szCs w:val="36"/>
+        </w:rPr>
+        <w:br/>
+      </w:r>
+      <w:r>
+        <w:rPr>
+          <w:b/>
+          <w:bCs/>
+          <w:sz w:val="36"/>
+          <w:szCs w:val="36"/>
+        </w:rPr>
+        <w:t xml:space="preserve">Entropy </w:t>
+      </w:r>
       <w:proofErr w:type="gramStart"/>
       <w:r>
-        <w:t>In particular, k-fold</w:t>
+        <w:rPr>
+          <w:b/>
+          <w:bCs/>
+          <w:sz w:val="36"/>
+          <w:szCs w:val="36"/>
+        </w:rPr>
+        <w:t>In</w:t>
       </w:r>
       <w:proofErr w:type="gramEnd"/>
       <w:r>
-        <w:t xml:space="preserve"> cross validation is a great way to see how your KNN model is performing</w:t>
+        <w:rPr>
+          <w:b/>
+          <w:bCs/>
+          <w:sz w:val="36"/>
+          <w:szCs w:val="36"/>
+        </w:rPr>
+        <w:t xml:space="preserve"> Detail</w:t>
+      </w:r>
+      <w:r>
+        <w:br/>
+        <w:t>Using</w:t>
+      </w:r>
+      <w:r>
+        <w:t xml:space="preserve"> Shannon Entropy </w:t>
+      </w:r>
+      <w:r>
+        <w:t>H, with the inverse of P(</w:t>
+      </w:r>
+      <w:r>
+        <w:rPr>
+          <w:rFonts w:ascii="Cambria Math" w:hAnsi="Cambria Math" w:cs="Cambria Math"/>
+        </w:rPr>
+        <w:t>𝓍</w:t>
+      </w:r>
+      <w:proofErr w:type="spellStart"/>
+      <w:r>
+        <w:t>i</w:t>
+      </w:r>
+      <w:proofErr w:type="spellEnd"/>
+      <w:r>
+        <w:t>)</w:t>
+      </w:r>
+      <w:r>
+        <w:t xml:space="preserve"> instead to remove the original negative sign</w:t>
+      </w:r>
+      <w:r>
+        <w:t>:</w:t>
+      </w:r>
+    </w:p>
+    <w:p>
+      <w:pPr>
+        <w:ind w:left="720"/>
+        <w:rPr>
+          <w:rStyle w:val="mi"/>
+          <w:rFonts w:ascii="STIXMathJax_Normal" w:hAnsi="STIXMathJax_Normal"/>
+          <w:sz w:val="29"/>
+          <w:szCs w:val="29"/>
+        </w:rPr>
+      </w:pPr>
+      <w:r>
+        <w:rPr>
+          <w:rStyle w:val="mi"/>
+          <w:rFonts w:ascii="STIXMathJax_Normal" w:hAnsi="STIXMathJax_Normal"/>
+          <w:sz w:val="29"/>
+          <w:szCs w:val="29"/>
+        </w:rPr>
+        <w:tab/>
+      </w:r>
+      <w:r>
+        <w:rPr>
+          <w:rStyle w:val="mi"/>
+          <w:rFonts w:ascii="STIXMathJax_Normal" w:hAnsi="STIXMathJax_Normal"/>
+          <w:sz w:val="29"/>
+          <w:szCs w:val="29"/>
+        </w:rPr>
+        <w:tab/>
+      </w:r>
+      <w:r>
+        <w:rPr>
+          <w:rStyle w:val="mi"/>
+          <w:rFonts w:ascii="STIXMathJax_Normal" w:hAnsi="STIXMathJax_Normal"/>
+          <w:sz w:val="29"/>
+          <w:szCs w:val="29"/>
+        </w:rPr>
+        <w:tab/>
+      </w:r>
+      <w:r>
+        <w:rPr>
+          <w:rStyle w:val="mi"/>
+          <w:rFonts w:ascii="STIXMathJax_Normal" w:hAnsi="STIXMathJax_Normal"/>
+          <w:sz w:val="29"/>
+          <w:szCs w:val="29"/>
+        </w:rPr>
+        <w:tab/>
+      </w:r>
+      <w:r>
+        <w:rPr>
+          <w:noProof/>
+        </w:rPr>
+        <w:drawing>
+          <wp:inline distT="0" distB="0" distL="0" distR="0" wp14:anchorId="7FF071DF" wp14:editId="25DE5E29">
+            <wp:extent cx="1510960" cy="468069"/>
+            <wp:effectExtent l="0" t="0" r="0" b="8255"/>
+            <wp:docPr id="13" name="Picture 13"/>
+            <wp:cNvGraphicFramePr>
+              <a:graphicFrameLocks xmlns:a="http://schemas.openxmlformats.org/drawingml/2006/main" noChangeAspect="1"/>
+            </wp:cNvGraphicFramePr>
+            <a:graphic xmlns:a="http://schemas.openxmlformats.org/drawingml/2006/main">
+              <a:graphicData uri="http://schemas.openxmlformats.org/drawingml/2006/picture">
+                <pic:pic xmlns:pic="http://schemas.openxmlformats.org/drawingml/2006/picture">
+                  <pic:nvPicPr>
+                    <pic:cNvPr id="1" name=""/>
+                    <pic:cNvPicPr/>
+                  </pic:nvPicPr>
+                  <pic:blipFill>
+                    <a:blip r:embed="rId15"/>
+                    <a:stretch>
+                      <a:fillRect/>
+                    </a:stretch>
+                  </pic:blipFill>
+                  <pic:spPr>
+                    <a:xfrm>
+                      <a:off x="0" y="0"/>
+                      <a:ext cx="1636915" cy="507088"/>
+                    </a:xfrm>
+                    <a:prstGeom prst="rect">
+                      <a:avLst/>
+                    </a:prstGeom>
+                  </pic:spPr>
+                </pic:pic>
+              </a:graphicData>
+            </a:graphic>
+          </wp:inline>
+        </w:drawing>
+      </w:r>
+    </w:p>
+    <w:p>
+      <w:pPr>
+        <w:ind w:left="720"/>
+      </w:pPr>
+      <w:r>
+        <w:t>Let's say we have 20 students, and we're trying to classify them as male and female. The only attribute we have is whether their height is tall, medium, or short. Of the 20 students, 12 are boys with and 8 are girls. Of the 12 boys, 4 are tall, 6 are medium and 2 are short. Of the 8 girls, 1 is tall, 2 are medium, and 5 are short.</w:t>
+      </w:r>
+      <w:r>
+        <w:br/>
+      </w:r>
+      <w:r>
+        <w:t>What is the entropy, both before any rule is applied and then after applying a rule for being tall?</w:t>
+      </w:r>
+    </w:p>
+    <w:p>
+      <w:pPr>
+        <w:ind w:firstLine="720"/>
+      </w:pPr>
+      <w:r>
+        <w:t>The initial entropy is just the formula plugged in over both the possible classes of interest:</w:t>
+      </w:r>
+    </w:p>
+    <w:p>
+      <w:pPr>
+        <w:ind w:left="2160"/>
+        <w:rPr>
+          <w:rFonts w:cstheme="minorHAnsi"/>
+        </w:rPr>
+      </w:pPr>
+      <w:r>
+        <w:rPr>
+          <w:rFonts w:ascii="Cambria Math" w:hAnsi="Cambria Math" w:cs="Cambria Math"/>
+        </w:rPr>
+        <w:br/>
+      </w:r>
+      <w:r>
+        <w:rPr>
+          <w:rFonts w:ascii="Cambria Math" w:hAnsi="Cambria Math" w:cs="Cambria Math"/>
+        </w:rPr>
+        <w:t>𝐻</w:t>
+      </w:r>
+      <w:r>
+        <w:rPr>
+          <w:rFonts w:cstheme="minorHAnsi"/>
+        </w:rPr>
+        <w:t xml:space="preserve"> </w:t>
+      </w:r>
+      <w:r>
+        <w:rPr>
+          <w:rFonts w:cstheme="minorHAnsi"/>
+        </w:rPr>
+        <w:t>=</w:t>
+      </w:r>
+      <w:r>
+        <w:rPr>
+          <w:rFonts w:cstheme="minorHAnsi"/>
+        </w:rPr>
+        <w:t xml:space="preserve"> </w:t>
+      </w:r>
+      <w:r>
+        <w:rPr>
+          <w:rFonts w:ascii="Cambria Math" w:hAnsi="Cambria Math" w:cs="Cambria Math"/>
+        </w:rPr>
+        <w:t>𝑃</w:t>
+      </w:r>
+      <w:r>
+        <w:rPr>
+          <w:rFonts w:cstheme="minorHAnsi"/>
+        </w:rPr>
+        <w:t>(</w:t>
+      </w:r>
+      <w:r>
+        <w:rPr>
+          <w:rFonts w:ascii="Cambria Math" w:hAnsi="Cambria Math" w:cs="Cambria Math"/>
+        </w:rPr>
+        <w:t>𝑚𝑎𝑙𝑒</w:t>
+      </w:r>
+      <w:r>
+        <w:rPr>
+          <w:rFonts w:cstheme="minorHAnsi"/>
+        </w:rPr>
+        <w:t>)</w:t>
+      </w:r>
+      <w:r>
+        <w:rPr>
+          <w:rFonts w:ascii="Cambria Math" w:hAnsi="Cambria Math" w:cs="Cambria Math"/>
+        </w:rPr>
+        <w:t>∗𝑙𝑜𝑔</w:t>
+      </w:r>
+      <w:r>
+        <w:rPr>
+          <w:rFonts w:cstheme="minorHAnsi"/>
+        </w:rPr>
+        <w:t>21</w:t>
+      </w:r>
+      <w:r>
+        <w:rPr>
+          <w:rFonts w:ascii="Cambria Math" w:hAnsi="Cambria Math" w:cs="Cambria Math"/>
+        </w:rPr>
+        <w:t>𝑃</w:t>
+      </w:r>
+      <w:r>
+        <w:rPr>
+          <w:rFonts w:cstheme="minorHAnsi"/>
+        </w:rPr>
+        <w:t>(</w:t>
+      </w:r>
+      <w:r>
+        <w:rPr>
+          <w:rFonts w:ascii="Cambria Math" w:hAnsi="Cambria Math" w:cs="Cambria Math"/>
+        </w:rPr>
+        <w:t>𝑚𝑎𝑙𝑒</w:t>
+      </w:r>
+      <w:r>
+        <w:rPr>
+          <w:rFonts w:cstheme="minorHAnsi"/>
+        </w:rPr>
+        <w:t>)+</w:t>
+      </w:r>
+      <w:r>
+        <w:rPr>
+          <w:rFonts w:ascii="Cambria Math" w:hAnsi="Cambria Math" w:cs="Cambria Math"/>
+        </w:rPr>
+        <w:t>𝑃</w:t>
+      </w:r>
+      <w:r>
+        <w:rPr>
+          <w:rFonts w:cstheme="minorHAnsi"/>
+        </w:rPr>
+        <w:t>(</w:t>
+      </w:r>
+      <w:r>
+        <w:rPr>
+          <w:rFonts w:ascii="Cambria Math" w:hAnsi="Cambria Math" w:cs="Cambria Math"/>
+        </w:rPr>
+        <w:t>𝑓𝑒𝑚𝑎𝑙𝑒</w:t>
+      </w:r>
+      <w:r>
+        <w:rPr>
+          <w:rFonts w:cstheme="minorHAnsi"/>
+        </w:rPr>
+        <w:t>)</w:t>
+      </w:r>
+      <w:r>
+        <w:rPr>
+          <w:rFonts w:ascii="Cambria Math" w:hAnsi="Cambria Math" w:cs="Cambria Math"/>
+        </w:rPr>
+        <w:t>∗𝑙𝑜𝑔</w:t>
+      </w:r>
+      <w:r>
+        <w:rPr>
+          <w:rFonts w:cstheme="minorHAnsi"/>
+        </w:rPr>
+        <w:t>21</w:t>
+      </w:r>
+      <w:r>
+        <w:rPr>
+          <w:rFonts w:ascii="Cambria Math" w:hAnsi="Cambria Math" w:cs="Cambria Math"/>
+        </w:rPr>
+        <w:t>𝑃</w:t>
+      </w:r>
+      <w:r>
+        <w:rPr>
+          <w:rFonts w:cstheme="minorHAnsi"/>
+        </w:rPr>
+        <w:t>(</w:t>
+      </w:r>
+      <w:r>
+        <w:rPr>
+          <w:rFonts w:ascii="Cambria Math" w:hAnsi="Cambria Math" w:cs="Cambria Math"/>
+        </w:rPr>
+        <w:t>𝑓𝑒𝑚𝑎𝑙𝑒</w:t>
+      </w:r>
+      <w:r>
+        <w:rPr>
+          <w:rFonts w:cstheme="minorHAnsi"/>
+        </w:rPr>
+        <w:t>)</w:t>
+      </w:r>
+      <w:r>
+        <w:rPr>
+          <w:rFonts w:cstheme="minorHAnsi"/>
+        </w:rPr>
+        <w:t xml:space="preserve"> </w:t>
+      </w:r>
+    </w:p>
+    <w:p>
+      <w:pPr>
+        <w:ind w:left="2160"/>
+        <w:rPr>
+          <w:rFonts w:cstheme="minorHAnsi"/>
+        </w:rPr>
+      </w:pPr>
+      <w:r>
+        <w:rPr>
+          <w:rFonts w:cstheme="minorHAnsi"/>
+        </w:rPr>
+        <w:t>=</w:t>
+      </w:r>
+      <w:r>
+        <w:rPr>
+          <w:rFonts w:cstheme="minorHAnsi"/>
+        </w:rPr>
+        <w:t xml:space="preserve"> </w:t>
+      </w:r>
+      <w:r>
+        <w:rPr>
+          <w:rFonts w:cstheme="minorHAnsi"/>
+        </w:rPr>
+        <w:t>1220</w:t>
+      </w:r>
+      <w:r>
+        <w:rPr>
+          <w:rFonts w:ascii="Cambria Math" w:hAnsi="Cambria Math" w:cs="Cambria Math"/>
+        </w:rPr>
+        <w:t>∗𝑙𝑜𝑔</w:t>
+      </w:r>
+      <w:r>
+        <w:rPr>
+          <w:rFonts w:cstheme="minorHAnsi"/>
+        </w:rPr>
+        <w:t>22012+820</w:t>
+      </w:r>
+      <w:r>
+        <w:rPr>
+          <w:rFonts w:ascii="Cambria Math" w:hAnsi="Cambria Math" w:cs="Cambria Math"/>
+        </w:rPr>
+        <w:t>∗𝑙𝑜𝑔</w:t>
+      </w:r>
+      <w:r>
+        <w:rPr>
+          <w:rFonts w:cstheme="minorHAnsi"/>
+        </w:rPr>
+        <w:t>2208</w:t>
+      </w:r>
+      <w:r>
+        <w:rPr>
+          <w:rFonts w:cstheme="minorHAnsi"/>
+        </w:rPr>
+        <w:t xml:space="preserve"> </w:t>
+      </w:r>
+      <w:r>
+        <w:rPr>
+          <w:rFonts w:cstheme="minorHAnsi"/>
+        </w:rPr>
+        <w:t>=</w:t>
+      </w:r>
+      <w:r>
+        <w:rPr>
+          <w:rFonts w:cstheme="minorHAnsi"/>
+        </w:rPr>
+        <w:t xml:space="preserve"> </w:t>
+      </w:r>
+      <w:r>
+        <w:rPr>
+          <w:rFonts w:cstheme="minorHAnsi"/>
+        </w:rPr>
+        <w:t>.971</w:t>
+      </w:r>
+    </w:p>
+    <w:p>
+      <w:pPr>
+        <w:ind w:left="720"/>
+      </w:pPr>
+      <w:r>
+        <w:t>What if we apply the rule _height = short_? We need to calculate the weighted average of the two entropies, one for the short students and one for the non-short students.</w:t>
+      </w:r>
+    </w:p>
+    <w:p>
+      <w:pPr>
+        <w:ind w:left="2160"/>
+      </w:pPr>
+      <w:r>
+        <w:rPr>
+          <w:rFonts w:ascii="Cambria Math" w:hAnsi="Cambria Math" w:cs="Cambria Math"/>
+        </w:rPr>
+        <w:t>𝐻</w:t>
+      </w:r>
+      <w:r>
+        <w:t>(</w:t>
+      </w:r>
+      <w:r>
+        <w:rPr>
+          <w:rFonts w:ascii="Cambria Math" w:hAnsi="Cambria Math" w:cs="Cambria Math"/>
+        </w:rPr>
+        <w:t>𝑠ℎ𝑜𝑟𝑡</w:t>
+      </w:r>
+      <w:r>
+        <w:t>)</w:t>
+      </w:r>
+      <w:r>
+        <w:t xml:space="preserve"> </w:t>
+      </w:r>
+      <w:r>
+        <w:t>=</w:t>
+      </w:r>
+      <w:r>
+        <w:t xml:space="preserve"> </w:t>
+      </w:r>
+      <w:r>
+        <w:rPr>
+          <w:rFonts w:ascii="Cambria Math" w:hAnsi="Cambria Math" w:cs="Cambria Math"/>
+        </w:rPr>
+        <w:t>𝑃</w:t>
+      </w:r>
+      <w:r>
+        <w:t>(</w:t>
+      </w:r>
+      <w:r>
+        <w:rPr>
+          <w:rFonts w:ascii="Cambria Math" w:hAnsi="Cambria Math" w:cs="Cambria Math"/>
+        </w:rPr>
+        <w:t>𝑚𝑎𝑙𝑒</w:t>
+      </w:r>
+      <w:r>
+        <w:t>)</w:t>
+      </w:r>
+      <w:r>
+        <w:rPr>
+          <w:rFonts w:ascii="Cambria Math" w:hAnsi="Cambria Math" w:cs="Cambria Math"/>
+        </w:rPr>
+        <w:t>∗𝑙𝑜𝑔</w:t>
+      </w:r>
+      <w:r>
+        <w:t>21</w:t>
+      </w:r>
+      <w:r>
+        <w:rPr>
+          <w:rFonts w:ascii="Cambria Math" w:hAnsi="Cambria Math" w:cs="Cambria Math"/>
+        </w:rPr>
+        <w:t>𝑃</w:t>
+      </w:r>
+      <w:r>
+        <w:t>(</w:t>
+      </w:r>
+      <w:r>
+        <w:rPr>
+          <w:rFonts w:ascii="Cambria Math" w:hAnsi="Cambria Math" w:cs="Cambria Math"/>
+        </w:rPr>
+        <w:t>𝑚𝑎𝑙𝑒</w:t>
+      </w:r>
+      <w:r>
+        <w:t>)+</w:t>
+      </w:r>
+      <w:r>
+        <w:rPr>
+          <w:rFonts w:ascii="Cambria Math" w:hAnsi="Cambria Math" w:cs="Cambria Math"/>
+        </w:rPr>
+        <w:t>𝑃</w:t>
+      </w:r>
+      <w:r>
+        <w:t>(</w:t>
+      </w:r>
+      <w:r>
+        <w:rPr>
+          <w:rFonts w:ascii="Cambria Math" w:hAnsi="Cambria Math" w:cs="Cambria Math"/>
+        </w:rPr>
+        <w:t>𝑓𝑒𝑚𝑎𝑙𝑒</w:t>
+      </w:r>
+      <w:r>
+        <w:t>)</w:t>
+      </w:r>
+      <w:r>
+        <w:rPr>
+          <w:rFonts w:ascii="Cambria Math" w:hAnsi="Cambria Math" w:cs="Cambria Math"/>
+        </w:rPr>
+        <w:t>∗𝑙𝑜𝑔</w:t>
+      </w:r>
+      <w:r>
+        <w:t>21</w:t>
+      </w:r>
+      <w:r>
+        <w:rPr>
+          <w:rFonts w:ascii="Cambria Math" w:hAnsi="Cambria Math" w:cs="Cambria Math"/>
+        </w:rPr>
+        <w:t>𝑃</w:t>
+      </w:r>
+      <w:r>
+        <w:t>(</w:t>
+      </w:r>
+      <w:r>
+        <w:rPr>
+          <w:rFonts w:ascii="Cambria Math" w:hAnsi="Cambria Math" w:cs="Cambria Math"/>
+        </w:rPr>
+        <w:t>𝑓𝑒𝑚𝑎𝑙𝑒</w:t>
+      </w:r>
+      <w:r>
+        <w:t>)</w:t>
+      </w:r>
+      <w:r>
+        <w:t xml:space="preserve"> </w:t>
+      </w:r>
+    </w:p>
+    <w:p>
+      <w:pPr>
+        <w:ind w:left="2160"/>
+      </w:pPr>
+      <w:r>
+        <w:t>=</w:t>
+      </w:r>
+      <w:r>
+        <w:t xml:space="preserve"> </w:t>
+      </w:r>
+      <w:r>
+        <w:t>27</w:t>
+      </w:r>
+      <w:r>
+        <w:rPr>
+          <w:rFonts w:ascii="Cambria Math" w:hAnsi="Cambria Math" w:cs="Cambria Math"/>
+        </w:rPr>
+        <w:t>∗𝑙𝑜𝑔</w:t>
+      </w:r>
+      <w:r>
+        <w:t>272+57</w:t>
+      </w:r>
+      <w:r>
+        <w:rPr>
+          <w:rFonts w:ascii="Cambria Math" w:hAnsi="Cambria Math" w:cs="Cambria Math"/>
+        </w:rPr>
+        <w:t>∗𝑙𝑜𝑔</w:t>
+      </w:r>
+      <w:r>
+        <w:t>275</w:t>
+      </w:r>
+      <w:r>
+        <w:t xml:space="preserve"> </w:t>
+      </w:r>
+      <w:r>
+        <w:t>=</w:t>
+      </w:r>
+      <w:r>
+        <w:t xml:space="preserve"> </w:t>
+      </w:r>
+      <w:r>
+        <w:t>.863</w:t>
+      </w:r>
+    </w:p>
+    <w:p>
+      <w:pPr>
+        <w:ind w:left="1440" w:firstLine="720"/>
+      </w:pPr>
+      <w:r>
+        <w:rPr>
+          <w:rFonts w:ascii="Cambria Math" w:hAnsi="Cambria Math" w:cs="Cambria Math"/>
+        </w:rPr>
+        <w:lastRenderedPageBreak/>
+        <w:t>𝐻</w:t>
+      </w:r>
+      <w:r>
+        <w:t>(</w:t>
+      </w:r>
+      <w:r>
+        <w:rPr>
+          <w:rFonts w:ascii="Cambria Math" w:hAnsi="Cambria Math" w:cs="Cambria Math"/>
+        </w:rPr>
+        <w:t>𝑛𝑜𝑡</w:t>
+      </w:r>
+      <w:r>
+        <w:t>_</w:t>
+      </w:r>
+      <w:proofErr w:type="gramStart"/>
+      <w:r>
+        <w:rPr>
+          <w:rFonts w:ascii="Cambria Math" w:hAnsi="Cambria Math" w:cs="Cambria Math"/>
+        </w:rPr>
+        <w:t>𝑠ℎ𝑜𝑟𝑡</w:t>
+      </w:r>
+      <w:r>
+        <w:t>)=</w:t>
+      </w:r>
+      <w:proofErr w:type="gramEnd"/>
+      <w:r>
+        <w:rPr>
+          <w:rFonts w:ascii="Cambria Math" w:hAnsi="Cambria Math" w:cs="Cambria Math"/>
+        </w:rPr>
+        <w:t>𝑃</w:t>
+      </w:r>
+      <w:r>
+        <w:t>(</w:t>
+      </w:r>
+      <w:r>
+        <w:rPr>
+          <w:rFonts w:ascii="Cambria Math" w:hAnsi="Cambria Math" w:cs="Cambria Math"/>
+        </w:rPr>
+        <w:t>𝑚𝑎𝑙𝑒</w:t>
+      </w:r>
+      <w:r>
+        <w:t>)</w:t>
+      </w:r>
+      <w:r>
+        <w:rPr>
+          <w:rFonts w:ascii="Cambria Math" w:hAnsi="Cambria Math" w:cs="Cambria Math"/>
+        </w:rPr>
+        <w:t>∗𝑙𝑜𝑔</w:t>
+      </w:r>
+      <w:r>
+        <w:t>21</w:t>
+      </w:r>
+      <w:r>
+        <w:rPr>
+          <w:rFonts w:ascii="Cambria Math" w:hAnsi="Cambria Math" w:cs="Cambria Math"/>
+        </w:rPr>
+        <w:t>𝑃</w:t>
+      </w:r>
+      <w:r>
+        <w:t>(</w:t>
+      </w:r>
+      <w:r>
+        <w:rPr>
+          <w:rFonts w:ascii="Cambria Math" w:hAnsi="Cambria Math" w:cs="Cambria Math"/>
+        </w:rPr>
+        <w:t>𝑚𝑎𝑙𝑒</w:t>
+      </w:r>
+      <w:r>
+        <w:t>)+</w:t>
+      </w:r>
+      <w:r>
+        <w:rPr>
+          <w:rFonts w:ascii="Cambria Math" w:hAnsi="Cambria Math" w:cs="Cambria Math"/>
+        </w:rPr>
+        <w:t>𝑃</w:t>
+      </w:r>
+      <w:r>
+        <w:t>(</w:t>
+      </w:r>
+      <w:r>
+        <w:rPr>
+          <w:rFonts w:ascii="Cambria Math" w:hAnsi="Cambria Math" w:cs="Cambria Math"/>
+        </w:rPr>
+        <w:t>𝑓𝑒𝑚𝑎𝑙𝑒</w:t>
+      </w:r>
+      <w:r>
+        <w:t>)</w:t>
+      </w:r>
+      <w:r>
+        <w:rPr>
+          <w:rFonts w:ascii="Cambria Math" w:hAnsi="Cambria Math" w:cs="Cambria Math"/>
+        </w:rPr>
+        <w:t>∗𝑙𝑜𝑔</w:t>
+      </w:r>
+      <w:r>
+        <w:t>21</w:t>
+      </w:r>
+      <w:r>
+        <w:rPr>
+          <w:rFonts w:ascii="Cambria Math" w:hAnsi="Cambria Math" w:cs="Cambria Math"/>
+        </w:rPr>
+        <w:t>𝑃</w:t>
+      </w:r>
+      <w:r>
+        <w:t>(</w:t>
+      </w:r>
+      <w:r>
+        <w:rPr>
+          <w:rFonts w:ascii="Cambria Math" w:hAnsi="Cambria Math" w:cs="Cambria Math"/>
+        </w:rPr>
+        <w:t>𝑓𝑒𝑚𝑎𝑙𝑒</w:t>
+      </w:r>
+      <w:r>
+        <w:t>)</w:t>
+      </w:r>
+    </w:p>
+    <w:p>
+      <w:pPr>
+        <w:ind w:left="2160"/>
+      </w:pPr>
+      <w:r>
+        <w:t>=1013</w:t>
+      </w:r>
+      <w:r>
+        <w:rPr>
+          <w:rFonts w:ascii="Cambria Math" w:hAnsi="Cambria Math" w:cs="Cambria Math"/>
+        </w:rPr>
+        <w:t>∗𝑙𝑜𝑔</w:t>
+      </w:r>
+      <w:r>
+        <w:t>21310+313</w:t>
+      </w:r>
+      <w:r>
+        <w:rPr>
+          <w:rFonts w:ascii="Cambria Math" w:hAnsi="Cambria Math" w:cs="Cambria Math"/>
+        </w:rPr>
+        <w:t>∗𝑙𝑜𝑔</w:t>
+      </w:r>
+      <w:r>
+        <w:t>2133=.779</w:t>
+      </w:r>
+    </w:p>
+    <w:p>
+      <w:pPr>
+        <w:ind w:left="720"/>
+      </w:pPr>
+      <w:r>
+        <w:t>Note that all the probabilities here are conditional on the criteria we're assuming (short or not short). Now the weighted average of the two is just:</w:t>
+      </w:r>
+    </w:p>
+    <w:p>
+      <w:pPr>
+        <w:ind w:left="1440"/>
+      </w:pPr>
+      <w:r>
+        <w:rPr>
+          <w:rFonts w:ascii="Cambria Math" w:hAnsi="Cambria Math" w:cs="Cambria Math"/>
+        </w:rPr>
+        <w:t>𝑃</w:t>
+      </w:r>
+      <w:r>
+        <w:t>(</w:t>
+      </w:r>
+      <w:r>
+        <w:rPr>
+          <w:rFonts w:ascii="Cambria Math" w:hAnsi="Cambria Math" w:cs="Cambria Math"/>
+        </w:rPr>
+        <w:t>𝑠ℎ𝑜𝑟𝑡</w:t>
+      </w:r>
+      <w:r>
+        <w:t>)</w:t>
+      </w:r>
+      <w:r>
+        <w:rPr>
+          <w:rFonts w:ascii="Cambria Math" w:hAnsi="Cambria Math" w:cs="Cambria Math"/>
+        </w:rPr>
+        <w:t>∗𝐻</w:t>
+      </w:r>
+      <w:r>
+        <w:t>(</w:t>
+      </w:r>
+      <w:r>
+        <w:rPr>
+          <w:rFonts w:ascii="Cambria Math" w:hAnsi="Cambria Math" w:cs="Cambria Math"/>
+        </w:rPr>
+        <w:t>𝑠ℎ𝑜𝑟𝑡</w:t>
+      </w:r>
+      <w:r>
+        <w:t>)+</w:t>
+      </w:r>
+      <w:r>
+        <w:rPr>
+          <w:rFonts w:ascii="Cambria Math" w:hAnsi="Cambria Math" w:cs="Cambria Math"/>
+        </w:rPr>
+        <w:t>𝑃</w:t>
+      </w:r>
+      <w:r>
+        <w:t>(</w:t>
+      </w:r>
+      <w:r>
+        <w:rPr>
+          <w:rFonts w:ascii="Cambria Math" w:hAnsi="Cambria Math" w:cs="Cambria Math"/>
+        </w:rPr>
+        <w:t>𝑛𝑜𝑡</w:t>
+      </w:r>
+      <w:r>
+        <w:t>_</w:t>
+      </w:r>
+      <w:proofErr w:type="gramStart"/>
+      <w:r>
+        <w:rPr>
+          <w:rFonts w:ascii="Cambria Math" w:hAnsi="Cambria Math" w:cs="Cambria Math"/>
+        </w:rPr>
+        <w:t>𝑠ℎ𝑜𝑟𝑡</w:t>
+      </w:r>
+      <w:r>
+        <w:t>)</w:t>
+      </w:r>
+      <w:r>
+        <w:rPr>
+          <w:rFonts w:ascii="Cambria Math" w:hAnsi="Cambria Math" w:cs="Cambria Math"/>
+        </w:rPr>
+        <w:t>∗</w:t>
+      </w:r>
+      <w:proofErr w:type="gramEnd"/>
+      <w:r>
+        <w:rPr>
+          <w:rFonts w:ascii="Cambria Math" w:hAnsi="Cambria Math" w:cs="Cambria Math"/>
+        </w:rPr>
+        <w:t>𝐻</w:t>
+      </w:r>
+      <w:r>
+        <w:t>(</w:t>
+      </w:r>
+      <w:r>
+        <w:rPr>
+          <w:rFonts w:ascii="Cambria Math" w:hAnsi="Cambria Math" w:cs="Cambria Math"/>
+        </w:rPr>
+        <w:t>𝑛𝑜𝑡</w:t>
+      </w:r>
+      <w:r>
+        <w:t>_</w:t>
+      </w:r>
+      <w:r>
+        <w:rPr>
+          <w:rFonts w:ascii="Cambria Math" w:hAnsi="Cambria Math" w:cs="Cambria Math"/>
+        </w:rPr>
+        <w:t>𝑠ℎ𝑜𝑟𝑡</w:t>
+      </w:r>
+      <w:r>
+        <w:t>)</w:t>
+      </w:r>
+      <w:r>
+        <w:t xml:space="preserve"> </w:t>
+      </w:r>
+      <w:r>
+        <w:t>=</w:t>
+      </w:r>
+      <w:r>
+        <w:t xml:space="preserve"> </w:t>
+      </w:r>
+      <w:r>
+        <w:t>720</w:t>
+      </w:r>
+      <w:r>
+        <w:rPr>
+          <w:rFonts w:ascii="Cambria Math" w:hAnsi="Cambria Math" w:cs="Cambria Math"/>
+        </w:rPr>
+        <w:t>∗</w:t>
+      </w:r>
+      <w:r>
+        <w:t>.863+1320</w:t>
+      </w:r>
+      <w:r>
+        <w:rPr>
+          <w:rFonts w:ascii="Cambria Math" w:hAnsi="Cambria Math" w:cs="Cambria Math"/>
+        </w:rPr>
+        <w:t>∗</w:t>
+      </w:r>
+      <w:r>
+        <w:t>.779</w:t>
+      </w:r>
+      <w:r>
+        <w:t xml:space="preserve"> </w:t>
+      </w:r>
+      <w:r>
+        <w:t>=</w:t>
+      </w:r>
+      <w:r>
+        <w:t xml:space="preserve"> </w:t>
+      </w:r>
+      <w:r>
+        <w:t>.809</w:t>
+      </w:r>
+    </w:p>
+    <w:p>
+      <w:pPr>
+        <w:ind w:left="720"/>
+      </w:pPr>
+      <w:proofErr w:type="gramStart"/>
+      <w:r>
+        <w:t>So</w:t>
+      </w:r>
+      <w:proofErr w:type="gramEnd"/>
+      <w:r>
+        <w:t xml:space="preserve"> our entropy from this question would go from .971 to .809. That's an improvement. </w:t>
+      </w:r>
+    </w:p>
+    <w:p/>
+    <w:p>
+      <w:pPr>
+        <w:rPr>
+          <w:b/>
+          <w:bCs/>
+          <w:sz w:val="46"/>
+          <w:szCs w:val="46"/>
+        </w:rPr>
+      </w:pPr>
+      <w:r>
+        <w:rPr>
+          <w:b/>
+          <w:bCs/>
+          <w:sz w:val="46"/>
+          <w:szCs w:val="46"/>
+        </w:rPr>
+        <w:t>Random forest</w:t>
+      </w:r>
+    </w:p>
+    <w:p>
+      <w:r>
+        <w:t>Basically, Random Forest is:</w:t>
+      </w:r>
+    </w:p>
+    <w:p>
+      <w:pPr>
+        <w:pStyle w:val="ListParagraph"/>
+        <w:numPr>
+          <w:ilvl w:val="0"/>
+          <w:numId w:val="11"/>
+        </w:numPr>
+      </w:pPr>
+      <w:r>
+        <w:t>M</w:t>
+      </w:r>
+      <w:r>
+        <w:t>a</w:t>
+      </w:r>
+      <w:r>
+        <w:t xml:space="preserve">ke </w:t>
+      </w:r>
+      <w:r>
+        <w:t>several</w:t>
+      </w:r>
+      <w:r>
+        <w:t xml:space="preserve"> </w:t>
+      </w:r>
+      <w:r>
+        <w:t>decision tree</w:t>
+      </w:r>
+      <w:r>
+        <w:t>s</w:t>
+      </w:r>
+      <w:r>
+        <w:t>.</w:t>
+      </w:r>
+    </w:p>
+    <w:p>
+      <w:pPr>
+        <w:pStyle w:val="ListParagraph"/>
+        <w:numPr>
+          <w:ilvl w:val="0"/>
+          <w:numId w:val="11"/>
+        </w:numPr>
+      </w:pPr>
+      <w:r>
+        <w:t>E</w:t>
+      </w:r>
+      <w:r>
+        <w:t>ach tree in the forest got a vote on the outcome for a given observation.</w:t>
+      </w:r>
+    </w:p>
+    <w:p>
+      <w:r>
+        <w:t>Random Forest can be used for both classification and regression problems. The main difference is how the votes are aggregated</w:t>
+      </w:r>
+      <w:r>
+        <w:t>:</w:t>
+      </w:r>
+    </w:p>
+    <w:p>
+      <w:pPr>
+        <w:pStyle w:val="ListParagraph"/>
+        <w:numPr>
+          <w:ilvl w:val="0"/>
+          <w:numId w:val="12"/>
+        </w:numPr>
+      </w:pPr>
+      <w:r>
+        <w:t>As a classifier the most popular outcome (</w:t>
+      </w:r>
+      <w:r>
+        <w:rPr>
+          <w:b/>
+          <w:bCs/>
+          <w:i/>
+          <w:iCs/>
+        </w:rPr>
+        <w:t>the mode</w:t>
+      </w:r>
+      <w:r>
+        <w:t xml:space="preserve">) is returned. </w:t>
+      </w:r>
+    </w:p>
+    <w:p>
+      <w:pPr>
+        <w:pStyle w:val="ListParagraph"/>
+        <w:numPr>
+          <w:ilvl w:val="0"/>
+          <w:numId w:val="12"/>
+        </w:numPr>
+      </w:pPr>
+      <w:r>
+        <w:t xml:space="preserve">As a regression it is typically the </w:t>
+      </w:r>
+      <w:r>
+        <w:rPr>
+          <w:b/>
+          <w:bCs/>
+          <w:i/>
+          <w:iCs/>
+        </w:rPr>
+        <w:t>average</w:t>
+      </w:r>
+      <w:r>
+        <w:t xml:space="preserve"> or </w:t>
+      </w:r>
+      <w:r>
+        <w:rPr>
+          <w:b/>
+          <w:bCs/>
+          <w:i/>
+          <w:iCs/>
+        </w:rPr>
+        <w:t>mean</w:t>
+      </w:r>
+      <w:r>
+        <w:t xml:space="preserve"> that is returned.</w:t>
+      </w:r>
+    </w:p>
+    <w:p>
+      <w:r>
+        <w:t xml:space="preserve">You also </w:t>
+      </w:r>
+      <w:r>
+        <w:t xml:space="preserve">can </w:t>
+      </w:r>
+      <w:r>
+        <w:t>control the number of estimators to generate, or the number of trees in the forest</w:t>
+      </w:r>
+      <w:r>
+        <w:t>:</w:t>
+      </w:r>
+    </w:p>
+    <w:p>
+      <w:pPr>
+        <w:pStyle w:val="ListParagraph"/>
+        <w:numPr>
+          <w:ilvl w:val="0"/>
+          <w:numId w:val="13"/>
+        </w:numPr>
+      </w:pPr>
+      <w:r>
+        <w:t>Th</w:t>
+      </w:r>
+      <w:r>
+        <w:t>ere</w:t>
+      </w:r>
+      <w:r>
+        <w:t xml:space="preserve">’s </w:t>
+      </w:r>
+      <w:r>
+        <w:t>a tradeoff between variance explain</w:t>
+      </w:r>
+      <w:r>
+        <w:t>ed</w:t>
+      </w:r>
+      <w:r>
+        <w:t xml:space="preserve"> and the computational complexity. </w:t>
+      </w:r>
+    </w:p>
+    <w:p>
+      <w:pPr>
+        <w:pStyle w:val="ListParagraph"/>
+        <w:numPr>
+          <w:ilvl w:val="0"/>
+          <w:numId w:val="13"/>
+        </w:numPr>
+      </w:pPr>
+      <w:r>
+        <w:t xml:space="preserve">Accuracy should converge </w:t>
+      </w:r>
+      <w:r>
+        <w:t xml:space="preserve">after </w:t>
+      </w:r>
+      <w:r>
+        <w:t>increas</w:t>
+      </w:r>
+      <w:r>
+        <w:t xml:space="preserve">ing </w:t>
+      </w:r>
+      <w:r>
+        <w:t>the number of trees as the additional learning from another tree approaches zero.</w:t>
+      </w:r>
+    </w:p>
+    <w:p>
+      <w:r>
+        <w:t>Random Forests use bagging</w:t>
+      </w:r>
+      <w:r>
+        <w:t>:</w:t>
+      </w:r>
+    </w:p>
+    <w:p>
+      <w:r>
+        <w:t>Each tree selects a subset of observations with replacement to build the training set.</w:t>
+      </w:r>
+      <w:r>
+        <w:t xml:space="preserve"> </w:t>
+      </w:r>
+      <w:r>
+        <w:t>Replacement here means it can simply choose the same observation multiple times, which is only really a problem when there are few observations. It puts the observation "back in the bag", if you will, where it can be pulled and chosen again.</w:t>
       </w:r>
     </w:p>
     <w:p/>
     <w:p/>
+    <w:p>
+      <w:pPr>
+        <w:rPr>
+          <w:b/>
+          <w:bCs/>
+          <w:sz w:val="46"/>
+          <w:szCs w:val="46"/>
+        </w:rPr>
+      </w:pPr>
+    </w:p>
+    <w:p>
+      <w:pPr>
+        <w:rPr>
+          <w:b/>
+          <w:bCs/>
+          <w:sz w:val="46"/>
+          <w:szCs w:val="46"/>
+        </w:rPr>
+      </w:pPr>
+    </w:p>
+    <w:p>
+      <w:pPr>
+        <w:rPr>
+          <w:b/>
+          <w:bCs/>
+          <w:sz w:val="46"/>
+          <w:szCs w:val="46"/>
+        </w:rPr>
+      </w:pPr>
+    </w:p>
+    <w:p>
+      <w:pPr>
+        <w:rPr>
+          <w:b/>
+          <w:bCs/>
+          <w:sz w:val="46"/>
+          <w:szCs w:val="46"/>
+        </w:rPr>
+      </w:pPr>
+      <w:r>
+        <w:rPr>
+          <w:b/>
+          <w:bCs/>
+          <w:sz w:val="46"/>
+          <w:szCs w:val="46"/>
+        </w:rPr>
+        <w:lastRenderedPageBreak/>
+        <w:t>Ensemble modeling</w:t>
+      </w:r>
+    </w:p>
+    <w:p>
+      <w:r>
+        <w:t>Ensemble models are essentially models made up of other models.</w:t>
+      </w:r>
+    </w:p>
+    <w:p/>
+    <w:p>
+      <w:pPr>
+        <w:rPr>
+          <w:rStyle w:val="Strong"/>
+          <w:sz w:val="36"/>
+          <w:szCs w:val="36"/>
+        </w:rPr>
+      </w:pPr>
+      <w:r>
+        <w:tab/>
+      </w:r>
+      <w:r>
+        <w:rPr>
+          <w:rStyle w:val="Strong"/>
+          <w:sz w:val="36"/>
+          <w:szCs w:val="36"/>
+        </w:rPr>
+        <w:t>Bagging</w:t>
+      </w:r>
+    </w:p>
+    <w:p>
+      <w:pPr>
+        <w:pStyle w:val="ListParagraph"/>
+        <w:numPr>
+          <w:ilvl w:val="0"/>
+          <w:numId w:val="14"/>
+        </w:numPr>
+      </w:pPr>
+      <w:r>
+        <w:t>Y</w:t>
+      </w:r>
+      <w:r>
+        <w:t xml:space="preserve">ou take subsets of the data and train a model on each subset. </w:t>
+      </w:r>
+    </w:p>
+    <w:p>
+      <w:pPr>
+        <w:pStyle w:val="ListParagraph"/>
+        <w:numPr>
+          <w:ilvl w:val="0"/>
+          <w:numId w:val="14"/>
+        </w:numPr>
+      </w:pPr>
+      <w:r>
+        <w:t>T</w:t>
+      </w:r>
+      <w:r>
+        <w:t xml:space="preserve">he subsets </w:t>
+      </w:r>
+      <w:proofErr w:type="gramStart"/>
+      <w:r>
+        <w:t>are allowed to</w:t>
+      </w:r>
+      <w:proofErr w:type="gramEnd"/>
+      <w:r>
+        <w:t xml:space="preserve"> </w:t>
+      </w:r>
+      <w:r>
+        <w:rPr>
+          <w:rStyle w:val="Emphasis"/>
+        </w:rPr>
+        <w:t>simultaneously</w:t>
+      </w:r>
+      <w:r>
+        <w:t xml:space="preserve"> vote on the outcome*, either taking a majority or a mean. </w:t>
+      </w:r>
+    </w:p>
+    <w:p>
+      <w:pPr>
+        <w:ind w:left="2160"/>
+      </w:pPr>
+      <w:r>
+        <w:t xml:space="preserve">*Example: </w:t>
+      </w:r>
+      <w:r>
+        <w:t>Random Forests</w:t>
+      </w:r>
+      <w:r>
+        <w:t xml:space="preserve"> uses votes from tree models.</w:t>
+      </w:r>
+    </w:p>
+    <w:p>
+      <w:pPr>
+        <w:ind w:left="2160"/>
+      </w:pPr>
+    </w:p>
+    <w:p>
+      <w:pPr>
+        <w:rPr>
+          <w:rStyle w:val="Strong"/>
+          <w:sz w:val="36"/>
+          <w:szCs w:val="36"/>
+        </w:rPr>
+      </w:pPr>
+      <w:r>
+        <w:tab/>
+      </w:r>
+      <w:r>
+        <w:rPr>
+          <w:rStyle w:val="Strong"/>
+          <w:sz w:val="36"/>
+          <w:szCs w:val="36"/>
+        </w:rPr>
+        <w:t>B</w:t>
+      </w:r>
+      <w:r>
+        <w:rPr>
+          <w:rStyle w:val="Strong"/>
+          <w:sz w:val="36"/>
+          <w:szCs w:val="36"/>
+        </w:rPr>
+        <w:t>oosting</w:t>
+      </w:r>
+    </w:p>
+    <w:p>
+      <w:pPr>
+        <w:ind w:left="720"/>
+      </w:pPr>
+      <w:r>
+        <w:rPr>
+          <w:rStyle w:val="Strong"/>
+          <w:b w:val="0"/>
+          <w:bCs w:val="0"/>
+        </w:rPr>
+        <w:t>U</w:t>
+      </w:r>
+      <w:r>
+        <w:rPr>
+          <w:rStyle w:val="Strong"/>
+          <w:b w:val="0"/>
+          <w:bCs w:val="0"/>
+        </w:rPr>
+        <w:t>ses the output of one model as an input into the next in a form of serial processing</w:t>
+      </w:r>
+      <w:r>
+        <w:rPr>
+          <w:rStyle w:val="Strong"/>
+          <w:b w:val="0"/>
+          <w:bCs w:val="0"/>
+        </w:rPr>
+        <w:t xml:space="preserve">, </w:t>
+      </w:r>
+      <w:r>
+        <w:t>models then get daisy-chained together sequentially until some stopping condition is met.</w:t>
+      </w:r>
+    </w:p>
+    <w:p>
+      <w:pPr>
+        <w:ind w:left="720"/>
+      </w:pPr>
+    </w:p>
+    <w:p>
+      <w:pPr>
+        <w:ind w:left="720"/>
+        <w:rPr>
+          <w:sz w:val="36"/>
+          <w:szCs w:val="36"/>
+        </w:rPr>
+      </w:pPr>
+      <w:r>
+        <w:rPr>
+          <w:b/>
+          <w:bCs/>
+          <w:sz w:val="36"/>
+          <w:szCs w:val="36"/>
+        </w:rPr>
+        <w:t>S</w:t>
+      </w:r>
+      <w:r>
+        <w:rPr>
+          <w:b/>
+          <w:bCs/>
+          <w:sz w:val="36"/>
+          <w:szCs w:val="36"/>
+        </w:rPr>
+        <w:t>tacking</w:t>
+      </w:r>
+      <w:r>
+        <w:rPr>
+          <w:sz w:val="36"/>
+          <w:szCs w:val="36"/>
+        </w:rPr>
+        <w:t xml:space="preserve"> </w:t>
+      </w:r>
+    </w:p>
+    <w:p>
+      <w:pPr>
+        <w:ind w:left="720"/>
+      </w:pPr>
+      <w:r>
+        <w:t xml:space="preserve">Stacking is a </w:t>
+      </w:r>
+      <w:r>
+        <w:t>two-phase</w:t>
+      </w:r>
+      <w:r>
+        <w:t xml:space="preserve"> process</w:t>
+      </w:r>
+      <w:r>
+        <w:t>:</w:t>
+      </w:r>
+    </w:p>
+    <w:p>
+      <w:pPr>
+        <w:pStyle w:val="ListParagraph"/>
+        <w:numPr>
+          <w:ilvl w:val="2"/>
+          <w:numId w:val="15"/>
+        </w:numPr>
+      </w:pPr>
+      <w:r>
+        <w:t xml:space="preserve">In the first phase multiple models are trained in parallel. </w:t>
+      </w:r>
+    </w:p>
+    <w:p>
+      <w:pPr>
+        <w:pStyle w:val="ListParagraph"/>
+        <w:numPr>
+          <w:ilvl w:val="2"/>
+          <w:numId w:val="15"/>
+        </w:numPr>
+      </w:pPr>
+      <w:r>
+        <w:t xml:space="preserve">Then in the second phase those models are used as inputs into a final model to give your prediction. </w:t>
+      </w:r>
+    </w:p>
+    <w:p>
+      <w:pPr>
+        <w:ind w:left="720"/>
+      </w:pPr>
+      <w:r>
+        <w:t>This approach combines the parallel approach embodied by bagging with the serial approach of boosting to create a hybrid of the two.</w:t>
+      </w:r>
+      <w:r>
+        <w:br/>
+      </w:r>
+    </w:p>
+    <w:p>
+      <w:pPr>
+        <w:pStyle w:val="ListParagraph"/>
+        <w:numPr>
+          <w:ilvl w:val="0"/>
+          <w:numId w:val="7"/>
+        </w:numPr>
+      </w:pPr>
+      <w:r>
+        <w:t xml:space="preserve">Ensemble models are often some of the </w:t>
+      </w:r>
+      <w:r>
+        <w:rPr>
+          <w:i/>
+          <w:iCs/>
+        </w:rPr>
+        <w:t>most accurate</w:t>
+      </w:r>
+      <w:r>
+        <w:t xml:space="preserve"> techniques to apply to a problem. They also tend to have </w:t>
+      </w:r>
+      <w:r>
+        <w:rPr>
+          <w:i/>
+          <w:iCs/>
+        </w:rPr>
+        <w:t>low variance</w:t>
+      </w:r>
+      <w:r>
+        <w:t xml:space="preserve"> because they're built from multiple internal models.</w:t>
+      </w:r>
+      <w:r>
+        <w:t xml:space="preserve"> </w:t>
+      </w:r>
+      <w:r>
+        <w:br/>
+      </w:r>
+    </w:p>
+    <w:p>
+      <w:pPr>
+        <w:pStyle w:val="ListParagraph"/>
+        <w:numPr>
+          <w:ilvl w:val="0"/>
+          <w:numId w:val="7"/>
+        </w:numPr>
+      </w:pPr>
+      <w:r>
+        <w:t>S</w:t>
+      </w:r>
+      <w:r>
+        <w:t>ome ensemble techniques, particularly boosting, are prone to overfitting. You also lose a lot of the transparency that individual models offer.</w:t>
+      </w:r>
+      <w:r>
+        <w:br/>
+      </w:r>
+      <w:r>
+        <w:br/>
+      </w:r>
+      <w:bookmarkStart w:id="0" w:name="_GoBack"/>
+      <w:bookmarkEnd w:id="0"/>
+    </w:p>
     <w:sectPr>
       <w:pgSz w:w="12240" w:h="15840"/>
       <w:pgMar w:top="1440" w:right="1440" w:bottom="1440" w:left="1440" w:header="720" w:footer="720" w:gutter="0"/>
@@ -2810,6 +4835,119 @@
 <file path=word/numbering.xml><?xml version="1.0" encoding="utf-8"?>
 <w:numbering xmlns:wpc="http://schemas.microsoft.com/office/word/2010/wordprocessingCanvas" xmlns:cx="http://schemas.microsoft.com/office/drawing/2014/chartex" xmlns:cx1="http://schemas.microsoft.com/office/drawing/2015/9/8/chartex" xmlns:cx2="http://schemas.microsoft.com/office/drawing/2015/10/21/chartex" xmlns:cx3="http://schemas.microsoft.com/office/drawing/2016/5/9/chartex" xmlns:cx4="http://schemas.microsoft.com/office/drawing/2016/5/10/chartex" xmlns:cx5="http://schemas.microsoft.com/office/drawing/2016/5/11/chartex" xmlns:cx6="http://schemas.microsoft.com/office/drawing/2016/5/12/chartex" xmlns:cx7="http://schemas.microsoft.com/office/drawing/2016/5/13/chartex" xmlns:cx8="http://schemas.microsoft.com/office/drawing/2016/5/14/chartex" xmlns:mc="http://schemas.openxmlformats.org/markup-compatibility/2006" xmlns:aink="http://schemas.microsoft.com/office/drawing/2016/ink" xmlns:am3d="http://schemas.microsoft.com/office/drawing/2017/model3d" xmlns:o="urn:schemas-microsoft-com:office:office" xmlns:r="http://schemas.openxmlformats.org/officeDocument/2006/relationships" xmlns:m="http://schemas.openxmlformats.org/officeDocument/2006/math" xmlns:v="urn:schemas-microsoft-com:vml" xmlns:wp14="http://schemas.microsoft.com/office/word/2010/wordprocessingDrawing" xmlns:wp="http://schemas.openxmlformats.org/drawingml/2006/wordprocessingDrawing" xmlns:w10="urn:schemas-microsoft-com:office:word" xmlns:w="http://schemas.openxmlformats.org/wordprocessingml/2006/main" xmlns:w14="http://schemas.microsoft.com/office/word/2010/wordml" xmlns:w15="http://schemas.microsoft.com/office/word/2012/wordml" xmlns:w16cid="http://schemas.microsoft.com/office/word/2016/wordml/cid" xmlns:w16se="http://schemas.microsoft.com/office/word/2015/wordml/symex" xmlns:wpg="http://schemas.microsoft.com/office/word/2010/wordprocessingGroup" xmlns:wpi="http://schemas.microsoft.com/office/word/2010/wordprocessingInk" xmlns:wne="http://schemas.microsoft.com/office/word/2006/wordml" xmlns:wps="http://schemas.microsoft.com/office/word/2010/wordprocessingShape" mc:Ignorable="w14 w15 w16se w16cid wp14">
   <w:abstractNum w:abstractNumId="0" w15:restartNumberingAfterBreak="0">
+    <w:nsid w:val="00E75DE5"/>
+    <w:multiLevelType w:val="hybridMultilevel"/>
+    <w:tmpl w:val="EB70AAC0"/>
+    <w:lvl w:ilvl="0" w:tplc="04090001">
+      <w:start w:val="1"/>
+      <w:numFmt w:val="bullet"/>
+      <w:lvlText w:val=""/>
+      <w:lvlJc w:val="left"/>
+      <w:pPr>
+        <w:ind w:left="1440" w:hanging="360"/>
+      </w:pPr>
+      <w:rPr>
+        <w:rFonts w:ascii="Symbol" w:hAnsi="Symbol" w:hint="default"/>
+      </w:rPr>
+    </w:lvl>
+    <w:lvl w:ilvl="1" w:tplc="04090003" w:tentative="1">
+      <w:start w:val="1"/>
+      <w:numFmt w:val="bullet"/>
+      <w:lvlText w:val="o"/>
+      <w:lvlJc w:val="left"/>
+      <w:pPr>
+        <w:ind w:left="2160" w:hanging="360"/>
+      </w:pPr>
+      <w:rPr>
+        <w:rFonts w:ascii="Courier New" w:hAnsi="Courier New" w:cs="Courier New" w:hint="default"/>
+      </w:rPr>
+    </w:lvl>
+    <w:lvl w:ilvl="2" w:tplc="04090005" w:tentative="1">
+      <w:start w:val="1"/>
+      <w:numFmt w:val="bullet"/>
+      <w:lvlText w:val=""/>
+      <w:lvlJc w:val="left"/>
+      <w:pPr>
+        <w:ind w:left="2880" w:hanging="360"/>
+      </w:pPr>
+      <w:rPr>
+        <w:rFonts w:ascii="Wingdings" w:hAnsi="Wingdings" w:hint="default"/>
+      </w:rPr>
+    </w:lvl>
+    <w:lvl w:ilvl="3" w:tplc="04090001" w:tentative="1">
+      <w:start w:val="1"/>
+      <w:numFmt w:val="bullet"/>
+      <w:lvlText w:val=""/>
+      <w:lvlJc w:val="left"/>
+      <w:pPr>
+        <w:ind w:left="3600" w:hanging="360"/>
+      </w:pPr>
+      <w:rPr>
+        <w:rFonts w:ascii="Symbol" w:hAnsi="Symbol" w:hint="default"/>
+      </w:rPr>
+    </w:lvl>
+    <w:lvl w:ilvl="4" w:tplc="04090003" w:tentative="1">
+      <w:start w:val="1"/>
+      <w:numFmt w:val="bullet"/>
+      <w:lvlText w:val="o"/>
+      <w:lvlJc w:val="left"/>
+      <w:pPr>
+        <w:ind w:left="4320" w:hanging="360"/>
+      </w:pPr>
+      <w:rPr>
+        <w:rFonts w:ascii="Courier New" w:hAnsi="Courier New" w:cs="Courier New" w:hint="default"/>
+      </w:rPr>
+    </w:lvl>
+    <w:lvl w:ilvl="5" w:tplc="04090005" w:tentative="1">
+      <w:start w:val="1"/>
+      <w:numFmt w:val="bullet"/>
+      <w:lvlText w:val=""/>
+      <w:lvlJc w:val="left"/>
+      <w:pPr>
+        <w:ind w:left="5040" w:hanging="360"/>
+      </w:pPr>
+      <w:rPr>
+        <w:rFonts w:ascii="Wingdings" w:hAnsi="Wingdings" w:hint="default"/>
+      </w:rPr>
+    </w:lvl>
+    <w:lvl w:ilvl="6" w:tplc="04090001" w:tentative="1">
+      <w:start w:val="1"/>
+      <w:numFmt w:val="bullet"/>
+      <w:lvlText w:val=""/>
+      <w:lvlJc w:val="left"/>
+      <w:pPr>
+        <w:ind w:left="5760" w:hanging="360"/>
+      </w:pPr>
+      <w:rPr>
+        <w:rFonts w:ascii="Symbol" w:hAnsi="Symbol" w:hint="default"/>
+      </w:rPr>
+    </w:lvl>
+    <w:lvl w:ilvl="7" w:tplc="04090003" w:tentative="1">
+      <w:start w:val="1"/>
+      <w:numFmt w:val="bullet"/>
+      <w:lvlText w:val="o"/>
+      <w:lvlJc w:val="left"/>
+      <w:pPr>
+        <w:ind w:left="6480" w:hanging="360"/>
+      </w:pPr>
+      <w:rPr>
+        <w:rFonts w:ascii="Courier New" w:hAnsi="Courier New" w:cs="Courier New" w:hint="default"/>
+      </w:rPr>
+    </w:lvl>
+    <w:lvl w:ilvl="8" w:tplc="04090005" w:tentative="1">
+      <w:start w:val="1"/>
+      <w:numFmt w:val="bullet"/>
+      <w:lvlText w:val=""/>
+      <w:lvlJc w:val="left"/>
+      <w:pPr>
+        <w:ind w:left="7200" w:hanging="360"/>
+      </w:pPr>
+      <w:rPr>
+        <w:rFonts w:ascii="Wingdings" w:hAnsi="Wingdings" w:hint="default"/>
+      </w:rPr>
+    </w:lvl>
+  </w:abstractNum>
+  <w:abstractNum w:abstractNumId="1" w15:restartNumberingAfterBreak="0">
     <w:nsid w:val="09C0310D"/>
     <w:multiLevelType w:val="hybridMultilevel"/>
     <w:tmpl w:val="E9A06136"/>
@@ -2922,7 +5060,298 @@
       </w:rPr>
     </w:lvl>
   </w:abstractNum>
-  <w:abstractNum w:abstractNumId="1" w15:restartNumberingAfterBreak="0">
+  <w:abstractNum w:abstractNumId="2" w15:restartNumberingAfterBreak="0">
+    <w:nsid w:val="219504A0"/>
+    <w:multiLevelType w:val="hybridMultilevel"/>
+    <w:tmpl w:val="A462B21A"/>
+    <w:lvl w:ilvl="0" w:tplc="04090001">
+      <w:start w:val="1"/>
+      <w:numFmt w:val="bullet"/>
+      <w:lvlText w:val=""/>
+      <w:lvlJc w:val="left"/>
+      <w:pPr>
+        <w:ind w:left="1800" w:hanging="360"/>
+      </w:pPr>
+      <w:rPr>
+        <w:rFonts w:ascii="Symbol" w:hAnsi="Symbol" w:hint="default"/>
+      </w:rPr>
+    </w:lvl>
+    <w:lvl w:ilvl="1" w:tplc="04090003" w:tentative="1">
+      <w:start w:val="1"/>
+      <w:numFmt w:val="bullet"/>
+      <w:lvlText w:val="o"/>
+      <w:lvlJc w:val="left"/>
+      <w:pPr>
+        <w:ind w:left="2880" w:hanging="360"/>
+      </w:pPr>
+      <w:rPr>
+        <w:rFonts w:ascii="Courier New" w:hAnsi="Courier New" w:cs="Courier New" w:hint="default"/>
+      </w:rPr>
+    </w:lvl>
+    <w:lvl w:ilvl="2" w:tplc="04090005" w:tentative="1">
+      <w:start w:val="1"/>
+      <w:numFmt w:val="bullet"/>
+      <w:lvlText w:val=""/>
+      <w:lvlJc w:val="left"/>
+      <w:pPr>
+        <w:ind w:left="3600" w:hanging="360"/>
+      </w:pPr>
+      <w:rPr>
+        <w:rFonts w:ascii="Wingdings" w:hAnsi="Wingdings" w:hint="default"/>
+      </w:rPr>
+    </w:lvl>
+    <w:lvl w:ilvl="3" w:tplc="04090001" w:tentative="1">
+      <w:start w:val="1"/>
+      <w:numFmt w:val="bullet"/>
+      <w:lvlText w:val=""/>
+      <w:lvlJc w:val="left"/>
+      <w:pPr>
+        <w:ind w:left="4320" w:hanging="360"/>
+      </w:pPr>
+      <w:rPr>
+        <w:rFonts w:ascii="Symbol" w:hAnsi="Symbol" w:hint="default"/>
+      </w:rPr>
+    </w:lvl>
+    <w:lvl w:ilvl="4" w:tplc="04090003" w:tentative="1">
+      <w:start w:val="1"/>
+      <w:numFmt w:val="bullet"/>
+      <w:lvlText w:val="o"/>
+      <w:lvlJc w:val="left"/>
+      <w:pPr>
+        <w:ind w:left="5040" w:hanging="360"/>
+      </w:pPr>
+      <w:rPr>
+        <w:rFonts w:ascii="Courier New" w:hAnsi="Courier New" w:cs="Courier New" w:hint="default"/>
+      </w:rPr>
+    </w:lvl>
+    <w:lvl w:ilvl="5" w:tplc="04090005" w:tentative="1">
+      <w:start w:val="1"/>
+      <w:numFmt w:val="bullet"/>
+      <w:lvlText w:val=""/>
+      <w:lvlJc w:val="left"/>
+      <w:pPr>
+        <w:ind w:left="5760" w:hanging="360"/>
+      </w:pPr>
+      <w:rPr>
+        <w:rFonts w:ascii="Wingdings" w:hAnsi="Wingdings" w:hint="default"/>
+      </w:rPr>
+    </w:lvl>
+    <w:lvl w:ilvl="6" w:tplc="04090001" w:tentative="1">
+      <w:start w:val="1"/>
+      <w:numFmt w:val="bullet"/>
+      <w:lvlText w:val=""/>
+      <w:lvlJc w:val="left"/>
+      <w:pPr>
+        <w:ind w:left="6480" w:hanging="360"/>
+      </w:pPr>
+      <w:rPr>
+        <w:rFonts w:ascii="Symbol" w:hAnsi="Symbol" w:hint="default"/>
+      </w:rPr>
+    </w:lvl>
+    <w:lvl w:ilvl="7" w:tplc="04090003" w:tentative="1">
+      <w:start w:val="1"/>
+      <w:numFmt w:val="bullet"/>
+      <w:lvlText w:val="o"/>
+      <w:lvlJc w:val="left"/>
+      <w:pPr>
+        <w:ind w:left="7200" w:hanging="360"/>
+      </w:pPr>
+      <w:rPr>
+        <w:rFonts w:ascii="Courier New" w:hAnsi="Courier New" w:cs="Courier New" w:hint="default"/>
+      </w:rPr>
+    </w:lvl>
+    <w:lvl w:ilvl="8" w:tplc="04090005" w:tentative="1">
+      <w:start w:val="1"/>
+      <w:numFmt w:val="bullet"/>
+      <w:lvlText w:val=""/>
+      <w:lvlJc w:val="left"/>
+      <w:pPr>
+        <w:ind w:left="7920" w:hanging="360"/>
+      </w:pPr>
+      <w:rPr>
+        <w:rFonts w:ascii="Wingdings" w:hAnsi="Wingdings" w:hint="default"/>
+      </w:rPr>
+    </w:lvl>
+  </w:abstractNum>
+  <w:abstractNum w:abstractNumId="3" w15:restartNumberingAfterBreak="0">
+    <w:nsid w:val="227C25E8"/>
+    <w:multiLevelType w:val="hybridMultilevel"/>
+    <w:tmpl w:val="FE129086"/>
+    <w:lvl w:ilvl="0" w:tplc="F7BEB902">
+      <w:start w:val="1"/>
+      <w:numFmt w:val="decimal"/>
+      <w:lvlText w:val="%1."/>
+      <w:lvlJc w:val="left"/>
+      <w:pPr>
+        <w:ind w:left="1080" w:hanging="360"/>
+      </w:pPr>
+      <w:rPr>
+        <w:rFonts w:hint="default"/>
+      </w:rPr>
+    </w:lvl>
+    <w:lvl w:ilvl="1" w:tplc="04090019" w:tentative="1">
+      <w:start w:val="1"/>
+      <w:numFmt w:val="lowerLetter"/>
+      <w:lvlText w:val="%2."/>
+      <w:lvlJc w:val="left"/>
+      <w:pPr>
+        <w:ind w:left="1440" w:hanging="360"/>
+      </w:pPr>
+    </w:lvl>
+    <w:lvl w:ilvl="2" w:tplc="0409001B">
+      <w:start w:val="1"/>
+      <w:numFmt w:val="lowerRoman"/>
+      <w:lvlText w:val="%3."/>
+      <w:lvlJc w:val="right"/>
+      <w:pPr>
+        <w:ind w:left="2160" w:hanging="180"/>
+      </w:pPr>
+    </w:lvl>
+    <w:lvl w:ilvl="3" w:tplc="0409000F" w:tentative="1">
+      <w:start w:val="1"/>
+      <w:numFmt w:val="decimal"/>
+      <w:lvlText w:val="%4."/>
+      <w:lvlJc w:val="left"/>
+      <w:pPr>
+        <w:ind w:left="2880" w:hanging="360"/>
+      </w:pPr>
+    </w:lvl>
+    <w:lvl w:ilvl="4" w:tplc="04090019" w:tentative="1">
+      <w:start w:val="1"/>
+      <w:numFmt w:val="lowerLetter"/>
+      <w:lvlText w:val="%5."/>
+      <w:lvlJc w:val="left"/>
+      <w:pPr>
+        <w:ind w:left="3600" w:hanging="360"/>
+      </w:pPr>
+    </w:lvl>
+    <w:lvl w:ilvl="5" w:tplc="0409001B" w:tentative="1">
+      <w:start w:val="1"/>
+      <w:numFmt w:val="lowerRoman"/>
+      <w:lvlText w:val="%6."/>
+      <w:lvlJc w:val="right"/>
+      <w:pPr>
+        <w:ind w:left="4320" w:hanging="180"/>
+      </w:pPr>
+    </w:lvl>
+    <w:lvl w:ilvl="6" w:tplc="0409000F" w:tentative="1">
+      <w:start w:val="1"/>
+      <w:numFmt w:val="decimal"/>
+      <w:lvlText w:val="%7."/>
+      <w:lvlJc w:val="left"/>
+      <w:pPr>
+        <w:ind w:left="5040" w:hanging="360"/>
+      </w:pPr>
+    </w:lvl>
+    <w:lvl w:ilvl="7" w:tplc="04090019" w:tentative="1">
+      <w:start w:val="1"/>
+      <w:numFmt w:val="lowerLetter"/>
+      <w:lvlText w:val="%8."/>
+      <w:lvlJc w:val="left"/>
+      <w:pPr>
+        <w:ind w:left="5760" w:hanging="360"/>
+      </w:pPr>
+    </w:lvl>
+    <w:lvl w:ilvl="8" w:tplc="0409001B" w:tentative="1">
+      <w:start w:val="1"/>
+      <w:numFmt w:val="lowerRoman"/>
+      <w:lvlText w:val="%9."/>
+      <w:lvlJc w:val="right"/>
+      <w:pPr>
+        <w:ind w:left="6480" w:hanging="180"/>
+      </w:pPr>
+    </w:lvl>
+  </w:abstractNum>
+  <w:abstractNum w:abstractNumId="4" w15:restartNumberingAfterBreak="0">
+    <w:nsid w:val="23B80A43"/>
+    <w:multiLevelType w:val="hybridMultilevel"/>
+    <w:tmpl w:val="04C8DCDA"/>
+    <w:lvl w:ilvl="0" w:tplc="F7BEB902">
+      <w:start w:val="1"/>
+      <w:numFmt w:val="decimal"/>
+      <w:lvlText w:val="%1."/>
+      <w:lvlJc w:val="left"/>
+      <w:pPr>
+        <w:ind w:left="1080" w:hanging="360"/>
+      </w:pPr>
+      <w:rPr>
+        <w:rFonts w:hint="default"/>
+      </w:rPr>
+    </w:lvl>
+    <w:lvl w:ilvl="1" w:tplc="04090019">
+      <w:start w:val="1"/>
+      <w:numFmt w:val="lowerLetter"/>
+      <w:lvlText w:val="%2."/>
+      <w:lvlJc w:val="left"/>
+      <w:pPr>
+        <w:ind w:left="1800" w:hanging="360"/>
+      </w:pPr>
+    </w:lvl>
+    <w:lvl w:ilvl="2" w:tplc="0409001B" w:tentative="1">
+      <w:start w:val="1"/>
+      <w:numFmt w:val="lowerRoman"/>
+      <w:lvlText w:val="%3."/>
+      <w:lvlJc w:val="right"/>
+      <w:pPr>
+        <w:ind w:left="2520" w:hanging="180"/>
+      </w:pPr>
+    </w:lvl>
+    <w:lvl w:ilvl="3" w:tplc="0409000F" w:tentative="1">
+      <w:start w:val="1"/>
+      <w:numFmt w:val="decimal"/>
+      <w:lvlText w:val="%4."/>
+      <w:lvlJc w:val="left"/>
+      <w:pPr>
+        <w:ind w:left="3240" w:hanging="360"/>
+      </w:pPr>
+    </w:lvl>
+    <w:lvl w:ilvl="4" w:tplc="04090019" w:tentative="1">
+      <w:start w:val="1"/>
+      <w:numFmt w:val="lowerLetter"/>
+      <w:lvlText w:val="%5."/>
+      <w:lvlJc w:val="left"/>
+      <w:pPr>
+        <w:ind w:left="3960" w:hanging="360"/>
+      </w:pPr>
+    </w:lvl>
+    <w:lvl w:ilvl="5" w:tplc="0409001B" w:tentative="1">
+      <w:start w:val="1"/>
+      <w:numFmt w:val="lowerRoman"/>
+      <w:lvlText w:val="%6."/>
+      <w:lvlJc w:val="right"/>
+      <w:pPr>
+        <w:ind w:left="4680" w:hanging="180"/>
+      </w:pPr>
+    </w:lvl>
+    <w:lvl w:ilvl="6" w:tplc="0409000F" w:tentative="1">
+      <w:start w:val="1"/>
+      <w:numFmt w:val="decimal"/>
+      <w:lvlText w:val="%7."/>
+      <w:lvlJc w:val="left"/>
+      <w:pPr>
+        <w:ind w:left="5400" w:hanging="360"/>
+      </w:pPr>
+    </w:lvl>
+    <w:lvl w:ilvl="7" w:tplc="04090019" w:tentative="1">
+      <w:start w:val="1"/>
+      <w:numFmt w:val="lowerLetter"/>
+      <w:lvlText w:val="%8."/>
+      <w:lvlJc w:val="left"/>
+      <w:pPr>
+        <w:ind w:left="6120" w:hanging="360"/>
+      </w:pPr>
+    </w:lvl>
+    <w:lvl w:ilvl="8" w:tplc="0409001B" w:tentative="1">
+      <w:start w:val="1"/>
+      <w:numFmt w:val="lowerRoman"/>
+      <w:lvlText w:val="%9."/>
+      <w:lvlJc w:val="right"/>
+      <w:pPr>
+        <w:ind w:left="6840" w:hanging="180"/>
+      </w:pPr>
+    </w:lvl>
+  </w:abstractNum>
+  <w:abstractNum w:abstractNumId="5" w15:restartNumberingAfterBreak="0">
     <w:nsid w:val="243A7256"/>
     <w:multiLevelType w:val="hybridMultilevel"/>
     <w:tmpl w:val="2676EBB8"/>
@@ -3035,7 +5464,233 @@
       </w:rPr>
     </w:lvl>
   </w:abstractNum>
-  <w:abstractNum w:abstractNumId="2" w15:restartNumberingAfterBreak="0">
+  <w:abstractNum w:abstractNumId="6" w15:restartNumberingAfterBreak="0">
+    <w:nsid w:val="252B2D70"/>
+    <w:multiLevelType w:val="hybridMultilevel"/>
+    <w:tmpl w:val="CA6AE990"/>
+    <w:lvl w:ilvl="0" w:tplc="04090001">
+      <w:start w:val="1"/>
+      <w:numFmt w:val="bullet"/>
+      <w:lvlText w:val=""/>
+      <w:lvlJc w:val="left"/>
+      <w:pPr>
+        <w:ind w:left="1440" w:hanging="360"/>
+      </w:pPr>
+      <w:rPr>
+        <w:rFonts w:ascii="Symbol" w:hAnsi="Symbol" w:hint="default"/>
+      </w:rPr>
+    </w:lvl>
+    <w:lvl w:ilvl="1" w:tplc="04090003" w:tentative="1">
+      <w:start w:val="1"/>
+      <w:numFmt w:val="bullet"/>
+      <w:lvlText w:val="o"/>
+      <w:lvlJc w:val="left"/>
+      <w:pPr>
+        <w:ind w:left="2160" w:hanging="360"/>
+      </w:pPr>
+      <w:rPr>
+        <w:rFonts w:ascii="Courier New" w:hAnsi="Courier New" w:cs="Courier New" w:hint="default"/>
+      </w:rPr>
+    </w:lvl>
+    <w:lvl w:ilvl="2" w:tplc="04090005" w:tentative="1">
+      <w:start w:val="1"/>
+      <w:numFmt w:val="bullet"/>
+      <w:lvlText w:val=""/>
+      <w:lvlJc w:val="left"/>
+      <w:pPr>
+        <w:ind w:left="2880" w:hanging="360"/>
+      </w:pPr>
+      <w:rPr>
+        <w:rFonts w:ascii="Wingdings" w:hAnsi="Wingdings" w:hint="default"/>
+      </w:rPr>
+    </w:lvl>
+    <w:lvl w:ilvl="3" w:tplc="04090001" w:tentative="1">
+      <w:start w:val="1"/>
+      <w:numFmt w:val="bullet"/>
+      <w:lvlText w:val=""/>
+      <w:lvlJc w:val="left"/>
+      <w:pPr>
+        <w:ind w:left="3600" w:hanging="360"/>
+      </w:pPr>
+      <w:rPr>
+        <w:rFonts w:ascii="Symbol" w:hAnsi="Symbol" w:hint="default"/>
+      </w:rPr>
+    </w:lvl>
+    <w:lvl w:ilvl="4" w:tplc="04090003" w:tentative="1">
+      <w:start w:val="1"/>
+      <w:numFmt w:val="bullet"/>
+      <w:lvlText w:val="o"/>
+      <w:lvlJc w:val="left"/>
+      <w:pPr>
+        <w:ind w:left="4320" w:hanging="360"/>
+      </w:pPr>
+      <w:rPr>
+        <w:rFonts w:ascii="Courier New" w:hAnsi="Courier New" w:cs="Courier New" w:hint="default"/>
+      </w:rPr>
+    </w:lvl>
+    <w:lvl w:ilvl="5" w:tplc="04090005" w:tentative="1">
+      <w:start w:val="1"/>
+      <w:numFmt w:val="bullet"/>
+      <w:lvlText w:val=""/>
+      <w:lvlJc w:val="left"/>
+      <w:pPr>
+        <w:ind w:left="5040" w:hanging="360"/>
+      </w:pPr>
+      <w:rPr>
+        <w:rFonts w:ascii="Wingdings" w:hAnsi="Wingdings" w:hint="default"/>
+      </w:rPr>
+    </w:lvl>
+    <w:lvl w:ilvl="6" w:tplc="04090001" w:tentative="1">
+      <w:start w:val="1"/>
+      <w:numFmt w:val="bullet"/>
+      <w:lvlText w:val=""/>
+      <w:lvlJc w:val="left"/>
+      <w:pPr>
+        <w:ind w:left="5760" w:hanging="360"/>
+      </w:pPr>
+      <w:rPr>
+        <w:rFonts w:ascii="Symbol" w:hAnsi="Symbol" w:hint="default"/>
+      </w:rPr>
+    </w:lvl>
+    <w:lvl w:ilvl="7" w:tplc="04090003" w:tentative="1">
+      <w:start w:val="1"/>
+      <w:numFmt w:val="bullet"/>
+      <w:lvlText w:val="o"/>
+      <w:lvlJc w:val="left"/>
+      <w:pPr>
+        <w:ind w:left="6480" w:hanging="360"/>
+      </w:pPr>
+      <w:rPr>
+        <w:rFonts w:ascii="Courier New" w:hAnsi="Courier New" w:cs="Courier New" w:hint="default"/>
+      </w:rPr>
+    </w:lvl>
+    <w:lvl w:ilvl="8" w:tplc="04090005" w:tentative="1">
+      <w:start w:val="1"/>
+      <w:numFmt w:val="bullet"/>
+      <w:lvlText w:val=""/>
+      <w:lvlJc w:val="left"/>
+      <w:pPr>
+        <w:ind w:left="7200" w:hanging="360"/>
+      </w:pPr>
+      <w:rPr>
+        <w:rFonts w:ascii="Wingdings" w:hAnsi="Wingdings" w:hint="default"/>
+      </w:rPr>
+    </w:lvl>
+  </w:abstractNum>
+  <w:abstractNum w:abstractNumId="7" w15:restartNumberingAfterBreak="0">
+    <w:nsid w:val="2E7E6616"/>
+    <w:multiLevelType w:val="hybridMultilevel"/>
+    <w:tmpl w:val="29E45E2A"/>
+    <w:lvl w:ilvl="0" w:tplc="04090001">
+      <w:start w:val="1"/>
+      <w:numFmt w:val="bullet"/>
+      <w:lvlText w:val=""/>
+      <w:lvlJc w:val="left"/>
+      <w:pPr>
+        <w:ind w:left="1440" w:hanging="360"/>
+      </w:pPr>
+      <w:rPr>
+        <w:rFonts w:ascii="Symbol" w:hAnsi="Symbol" w:hint="default"/>
+      </w:rPr>
+    </w:lvl>
+    <w:lvl w:ilvl="1" w:tplc="04090003" w:tentative="1">
+      <w:start w:val="1"/>
+      <w:numFmt w:val="bullet"/>
+      <w:lvlText w:val="o"/>
+      <w:lvlJc w:val="left"/>
+      <w:pPr>
+        <w:ind w:left="2160" w:hanging="360"/>
+      </w:pPr>
+      <w:rPr>
+        <w:rFonts w:ascii="Courier New" w:hAnsi="Courier New" w:cs="Courier New" w:hint="default"/>
+      </w:rPr>
+    </w:lvl>
+    <w:lvl w:ilvl="2" w:tplc="04090005" w:tentative="1">
+      <w:start w:val="1"/>
+      <w:numFmt w:val="bullet"/>
+      <w:lvlText w:val=""/>
+      <w:lvlJc w:val="left"/>
+      <w:pPr>
+        <w:ind w:left="2880" w:hanging="360"/>
+      </w:pPr>
+      <w:rPr>
+        <w:rFonts w:ascii="Wingdings" w:hAnsi="Wingdings" w:hint="default"/>
+      </w:rPr>
+    </w:lvl>
+    <w:lvl w:ilvl="3" w:tplc="04090001" w:tentative="1">
+      <w:start w:val="1"/>
+      <w:numFmt w:val="bullet"/>
+      <w:lvlText w:val=""/>
+      <w:lvlJc w:val="left"/>
+      <w:pPr>
+        <w:ind w:left="3600" w:hanging="360"/>
+      </w:pPr>
+      <w:rPr>
+        <w:rFonts w:ascii="Symbol" w:hAnsi="Symbol" w:hint="default"/>
+      </w:rPr>
+    </w:lvl>
+    <w:lvl w:ilvl="4" w:tplc="04090003" w:tentative="1">
+      <w:start w:val="1"/>
+      <w:numFmt w:val="bullet"/>
+      <w:lvlText w:val="o"/>
+      <w:lvlJc w:val="left"/>
+      <w:pPr>
+        <w:ind w:left="4320" w:hanging="360"/>
+      </w:pPr>
+      <w:rPr>
+        <w:rFonts w:ascii="Courier New" w:hAnsi="Courier New" w:cs="Courier New" w:hint="default"/>
+      </w:rPr>
+    </w:lvl>
+    <w:lvl w:ilvl="5" w:tplc="04090005" w:tentative="1">
+      <w:start w:val="1"/>
+      <w:numFmt w:val="bullet"/>
+      <w:lvlText w:val=""/>
+      <w:lvlJc w:val="left"/>
+      <w:pPr>
+        <w:ind w:left="5040" w:hanging="360"/>
+      </w:pPr>
+      <w:rPr>
+        <w:rFonts w:ascii="Wingdings" w:hAnsi="Wingdings" w:hint="default"/>
+      </w:rPr>
+    </w:lvl>
+    <w:lvl w:ilvl="6" w:tplc="04090001" w:tentative="1">
+      <w:start w:val="1"/>
+      <w:numFmt w:val="bullet"/>
+      <w:lvlText w:val=""/>
+      <w:lvlJc w:val="left"/>
+      <w:pPr>
+        <w:ind w:left="5760" w:hanging="360"/>
+      </w:pPr>
+      <w:rPr>
+        <w:rFonts w:ascii="Symbol" w:hAnsi="Symbol" w:hint="default"/>
+      </w:rPr>
+    </w:lvl>
+    <w:lvl w:ilvl="7" w:tplc="04090003" w:tentative="1">
+      <w:start w:val="1"/>
+      <w:numFmt w:val="bullet"/>
+      <w:lvlText w:val="o"/>
+      <w:lvlJc w:val="left"/>
+      <w:pPr>
+        <w:ind w:left="6480" w:hanging="360"/>
+      </w:pPr>
+      <w:rPr>
+        <w:rFonts w:ascii="Courier New" w:hAnsi="Courier New" w:cs="Courier New" w:hint="default"/>
+      </w:rPr>
+    </w:lvl>
+    <w:lvl w:ilvl="8" w:tplc="04090005" w:tentative="1">
+      <w:start w:val="1"/>
+      <w:numFmt w:val="bullet"/>
+      <w:lvlText w:val=""/>
+      <w:lvlJc w:val="left"/>
+      <w:pPr>
+        <w:ind w:left="7200" w:hanging="360"/>
+      </w:pPr>
+      <w:rPr>
+        <w:rFonts w:ascii="Wingdings" w:hAnsi="Wingdings" w:hint="default"/>
+      </w:rPr>
+    </w:lvl>
+  </w:abstractNum>
+  <w:abstractNum w:abstractNumId="8" w15:restartNumberingAfterBreak="0">
     <w:nsid w:val="31A8432D"/>
     <w:multiLevelType w:val="hybridMultilevel"/>
     <w:tmpl w:val="461AE2E0"/>
@@ -3148,7 +5803,7 @@
       </w:rPr>
     </w:lvl>
   </w:abstractNum>
-  <w:abstractNum w:abstractNumId="3" w15:restartNumberingAfterBreak="0">
+  <w:abstractNum w:abstractNumId="9" w15:restartNumberingAfterBreak="0">
     <w:nsid w:val="360F2522"/>
     <w:multiLevelType w:val="hybridMultilevel"/>
     <w:tmpl w:val="237A778E"/>
@@ -3237,7 +5892,7 @@
       </w:pPr>
     </w:lvl>
   </w:abstractNum>
-  <w:abstractNum w:abstractNumId="4" w15:restartNumberingAfterBreak="0">
+  <w:abstractNum w:abstractNumId="10" w15:restartNumberingAfterBreak="0">
     <w:nsid w:val="48AC36D0"/>
     <w:multiLevelType w:val="hybridMultilevel"/>
     <w:tmpl w:val="9250800C"/>
@@ -3326,7 +5981,7 @@
       </w:pPr>
     </w:lvl>
   </w:abstractNum>
-  <w:abstractNum w:abstractNumId="5" w15:restartNumberingAfterBreak="0">
+  <w:abstractNum w:abstractNumId="11" w15:restartNumberingAfterBreak="0">
     <w:nsid w:val="4D726038"/>
     <w:multiLevelType w:val="hybridMultilevel"/>
     <w:tmpl w:val="BA668850"/>
@@ -3415,7 +6070,120 @@
       </w:pPr>
     </w:lvl>
   </w:abstractNum>
-  <w:abstractNum w:abstractNumId="6" w15:restartNumberingAfterBreak="0">
+  <w:abstractNum w:abstractNumId="12" w15:restartNumberingAfterBreak="0">
+    <w:nsid w:val="5616500A"/>
+    <w:multiLevelType w:val="hybridMultilevel"/>
+    <w:tmpl w:val="907A41B2"/>
+    <w:lvl w:ilvl="0" w:tplc="04090001">
+      <w:start w:val="1"/>
+      <w:numFmt w:val="bullet"/>
+      <w:lvlText w:val=""/>
+      <w:lvlJc w:val="left"/>
+      <w:pPr>
+        <w:ind w:left="1440" w:hanging="360"/>
+      </w:pPr>
+      <w:rPr>
+        <w:rFonts w:ascii="Symbol" w:hAnsi="Symbol" w:hint="default"/>
+      </w:rPr>
+    </w:lvl>
+    <w:lvl w:ilvl="1" w:tplc="04090003" w:tentative="1">
+      <w:start w:val="1"/>
+      <w:numFmt w:val="bullet"/>
+      <w:lvlText w:val="o"/>
+      <w:lvlJc w:val="left"/>
+      <w:pPr>
+        <w:ind w:left="2160" w:hanging="360"/>
+      </w:pPr>
+      <w:rPr>
+        <w:rFonts w:ascii="Courier New" w:hAnsi="Courier New" w:cs="Courier New" w:hint="default"/>
+      </w:rPr>
+    </w:lvl>
+    <w:lvl w:ilvl="2" w:tplc="04090005" w:tentative="1">
+      <w:start w:val="1"/>
+      <w:numFmt w:val="bullet"/>
+      <w:lvlText w:val=""/>
+      <w:lvlJc w:val="left"/>
+      <w:pPr>
+        <w:ind w:left="2880" w:hanging="360"/>
+      </w:pPr>
+      <w:rPr>
+        <w:rFonts w:ascii="Wingdings" w:hAnsi="Wingdings" w:hint="default"/>
+      </w:rPr>
+    </w:lvl>
+    <w:lvl w:ilvl="3" w:tplc="04090001" w:tentative="1">
+      <w:start w:val="1"/>
+      <w:numFmt w:val="bullet"/>
+      <w:lvlText w:val=""/>
+      <w:lvlJc w:val="left"/>
+      <w:pPr>
+        <w:ind w:left="3600" w:hanging="360"/>
+      </w:pPr>
+      <w:rPr>
+        <w:rFonts w:ascii="Symbol" w:hAnsi="Symbol" w:hint="default"/>
+      </w:rPr>
+    </w:lvl>
+    <w:lvl w:ilvl="4" w:tplc="04090003" w:tentative="1">
+      <w:start w:val="1"/>
+      <w:numFmt w:val="bullet"/>
+      <w:lvlText w:val="o"/>
+      <w:lvlJc w:val="left"/>
+      <w:pPr>
+        <w:ind w:left="4320" w:hanging="360"/>
+      </w:pPr>
+      <w:rPr>
+        <w:rFonts w:ascii="Courier New" w:hAnsi="Courier New" w:cs="Courier New" w:hint="default"/>
+      </w:rPr>
+    </w:lvl>
+    <w:lvl w:ilvl="5" w:tplc="04090005" w:tentative="1">
+      <w:start w:val="1"/>
+      <w:numFmt w:val="bullet"/>
+      <w:lvlText w:val=""/>
+      <w:lvlJc w:val="left"/>
+      <w:pPr>
+        <w:ind w:left="5040" w:hanging="360"/>
+      </w:pPr>
+      <w:rPr>
+        <w:rFonts w:ascii="Wingdings" w:hAnsi="Wingdings" w:hint="default"/>
+      </w:rPr>
+    </w:lvl>
+    <w:lvl w:ilvl="6" w:tplc="04090001" w:tentative="1">
+      <w:start w:val="1"/>
+      <w:numFmt w:val="bullet"/>
+      <w:lvlText w:val=""/>
+      <w:lvlJc w:val="left"/>
+      <w:pPr>
+        <w:ind w:left="5760" w:hanging="360"/>
+      </w:pPr>
+      <w:rPr>
+        <w:rFonts w:ascii="Symbol" w:hAnsi="Symbol" w:hint="default"/>
+      </w:rPr>
+    </w:lvl>
+    <w:lvl w:ilvl="7" w:tplc="04090003" w:tentative="1">
+      <w:start w:val="1"/>
+      <w:numFmt w:val="bullet"/>
+      <w:lvlText w:val="o"/>
+      <w:lvlJc w:val="left"/>
+      <w:pPr>
+        <w:ind w:left="6480" w:hanging="360"/>
+      </w:pPr>
+      <w:rPr>
+        <w:rFonts w:ascii="Courier New" w:hAnsi="Courier New" w:cs="Courier New" w:hint="default"/>
+      </w:rPr>
+    </w:lvl>
+    <w:lvl w:ilvl="8" w:tplc="04090005" w:tentative="1">
+      <w:start w:val="1"/>
+      <w:numFmt w:val="bullet"/>
+      <w:lvlText w:val=""/>
+      <w:lvlJc w:val="left"/>
+      <w:pPr>
+        <w:ind w:left="7200" w:hanging="360"/>
+      </w:pPr>
+      <w:rPr>
+        <w:rFonts w:ascii="Wingdings" w:hAnsi="Wingdings" w:hint="default"/>
+      </w:rPr>
+    </w:lvl>
+  </w:abstractNum>
+  <w:abstractNum w:abstractNumId="13" w15:restartNumberingAfterBreak="0">
     <w:nsid w:val="5E5654CF"/>
     <w:multiLevelType w:val="hybridMultilevel"/>
     <w:tmpl w:val="A74A5290"/>
@@ -3528,26 +6296,163 @@
       </w:rPr>
     </w:lvl>
   </w:abstractNum>
+  <w:abstractNum w:abstractNumId="14" w15:restartNumberingAfterBreak="0">
+    <w:nsid w:val="63B60BE7"/>
+    <w:multiLevelType w:val="hybridMultilevel"/>
+    <w:tmpl w:val="BBF07EF2"/>
+    <w:lvl w:ilvl="0" w:tplc="04090001">
+      <w:start w:val="1"/>
+      <w:numFmt w:val="bullet"/>
+      <w:lvlText w:val=""/>
+      <w:lvlJc w:val="left"/>
+      <w:pPr>
+        <w:ind w:left="1440" w:hanging="360"/>
+      </w:pPr>
+      <w:rPr>
+        <w:rFonts w:ascii="Symbol" w:hAnsi="Symbol" w:hint="default"/>
+      </w:rPr>
+    </w:lvl>
+    <w:lvl w:ilvl="1" w:tplc="04090003" w:tentative="1">
+      <w:start w:val="1"/>
+      <w:numFmt w:val="bullet"/>
+      <w:lvlText w:val="o"/>
+      <w:lvlJc w:val="left"/>
+      <w:pPr>
+        <w:ind w:left="2160" w:hanging="360"/>
+      </w:pPr>
+      <w:rPr>
+        <w:rFonts w:ascii="Courier New" w:hAnsi="Courier New" w:cs="Courier New" w:hint="default"/>
+      </w:rPr>
+    </w:lvl>
+    <w:lvl w:ilvl="2" w:tplc="04090005" w:tentative="1">
+      <w:start w:val="1"/>
+      <w:numFmt w:val="bullet"/>
+      <w:lvlText w:val=""/>
+      <w:lvlJc w:val="left"/>
+      <w:pPr>
+        <w:ind w:left="2880" w:hanging="360"/>
+      </w:pPr>
+      <w:rPr>
+        <w:rFonts w:ascii="Wingdings" w:hAnsi="Wingdings" w:hint="default"/>
+      </w:rPr>
+    </w:lvl>
+    <w:lvl w:ilvl="3" w:tplc="04090001" w:tentative="1">
+      <w:start w:val="1"/>
+      <w:numFmt w:val="bullet"/>
+      <w:lvlText w:val=""/>
+      <w:lvlJc w:val="left"/>
+      <w:pPr>
+        <w:ind w:left="3600" w:hanging="360"/>
+      </w:pPr>
+      <w:rPr>
+        <w:rFonts w:ascii="Symbol" w:hAnsi="Symbol" w:hint="default"/>
+      </w:rPr>
+    </w:lvl>
+    <w:lvl w:ilvl="4" w:tplc="04090003" w:tentative="1">
+      <w:start w:val="1"/>
+      <w:numFmt w:val="bullet"/>
+      <w:lvlText w:val="o"/>
+      <w:lvlJc w:val="left"/>
+      <w:pPr>
+        <w:ind w:left="4320" w:hanging="360"/>
+      </w:pPr>
+      <w:rPr>
+        <w:rFonts w:ascii="Courier New" w:hAnsi="Courier New" w:cs="Courier New" w:hint="default"/>
+      </w:rPr>
+    </w:lvl>
+    <w:lvl w:ilvl="5" w:tplc="04090005" w:tentative="1">
+      <w:start w:val="1"/>
+      <w:numFmt w:val="bullet"/>
+      <w:lvlText w:val=""/>
+      <w:lvlJc w:val="left"/>
+      <w:pPr>
+        <w:ind w:left="5040" w:hanging="360"/>
+      </w:pPr>
+      <w:rPr>
+        <w:rFonts w:ascii="Wingdings" w:hAnsi="Wingdings" w:hint="default"/>
+      </w:rPr>
+    </w:lvl>
+    <w:lvl w:ilvl="6" w:tplc="04090001" w:tentative="1">
+      <w:start w:val="1"/>
+      <w:numFmt w:val="bullet"/>
+      <w:lvlText w:val=""/>
+      <w:lvlJc w:val="left"/>
+      <w:pPr>
+        <w:ind w:left="5760" w:hanging="360"/>
+      </w:pPr>
+      <w:rPr>
+        <w:rFonts w:ascii="Symbol" w:hAnsi="Symbol" w:hint="default"/>
+      </w:rPr>
+    </w:lvl>
+    <w:lvl w:ilvl="7" w:tplc="04090003" w:tentative="1">
+      <w:start w:val="1"/>
+      <w:numFmt w:val="bullet"/>
+      <w:lvlText w:val="o"/>
+      <w:lvlJc w:val="left"/>
+      <w:pPr>
+        <w:ind w:left="6480" w:hanging="360"/>
+      </w:pPr>
+      <w:rPr>
+        <w:rFonts w:ascii="Courier New" w:hAnsi="Courier New" w:cs="Courier New" w:hint="default"/>
+      </w:rPr>
+    </w:lvl>
+    <w:lvl w:ilvl="8" w:tplc="04090005" w:tentative="1">
+      <w:start w:val="1"/>
+      <w:numFmt w:val="bullet"/>
+      <w:lvlText w:val=""/>
+      <w:lvlJc w:val="left"/>
+      <w:pPr>
+        <w:ind w:left="7200" w:hanging="360"/>
+      </w:pPr>
+      <w:rPr>
+        <w:rFonts w:ascii="Wingdings" w:hAnsi="Wingdings" w:hint="default"/>
+      </w:rPr>
+    </w:lvl>
+  </w:abstractNum>
   <w:num w:numId="1">
+    <w:abstractNumId w:val="13"/>
+  </w:num>
+  <w:num w:numId="2">
+    <w:abstractNumId w:val="11"/>
+  </w:num>
+  <w:num w:numId="3">
+    <w:abstractNumId w:val="9"/>
+  </w:num>
+  <w:num w:numId="4">
+    <w:abstractNumId w:val="8"/>
+  </w:num>
+  <w:num w:numId="5">
+    <w:abstractNumId w:val="5"/>
+  </w:num>
+  <w:num w:numId="6">
+    <w:abstractNumId w:val="10"/>
+  </w:num>
+  <w:num w:numId="7">
+    <w:abstractNumId w:val="1"/>
+  </w:num>
+  <w:num w:numId="8">
+    <w:abstractNumId w:val="12"/>
+  </w:num>
+  <w:num w:numId="9">
+    <w:abstractNumId w:val="7"/>
+  </w:num>
+  <w:num w:numId="10">
+    <w:abstractNumId w:val="2"/>
+  </w:num>
+  <w:num w:numId="11">
     <w:abstractNumId w:val="6"/>
   </w:num>
-  <w:num w:numId="2">
-    <w:abstractNumId w:val="5"/>
+  <w:num w:numId="12">
+    <w:abstractNumId w:val="14"/>
   </w:num>
-  <w:num w:numId="3">
-    <w:abstractNumId w:val="3"/>
+  <w:num w:numId="13">
+    <w:abstractNumId w:val="0"/>
   </w:num>
-  <w:num w:numId="4">
-    <w:abstractNumId w:val="2"/>
-  </w:num>
-  <w:num w:numId="5">
-    <w:abstractNumId w:val="1"/>
-  </w:num>
-  <w:num w:numId="6">
+  <w:num w:numId="14">
     <w:abstractNumId w:val="4"/>
   </w:num>
-  <w:num w:numId="7">
-    <w:abstractNumId w:val="0"/>
+  <w:num w:numId="15">
+    <w:abstractNumId w:val="3"/>
   </w:num>
 </w:numbering>
 </file>

</xml_diff>